<commit_message>
Link ativo + Search Params
</commit_message>
<xml_diff>
--- a/reactrouter/react-router/React.docx
+++ b/reactrouter/react-router/React.docx
@@ -35003,7 +35003,25 @@
           <w:sz w:val="24"/>
           <w:szCs w:val="24"/>
         </w:rPr>
-        <w:t xml:space="preserve">Uma página 404 pode ser criada facilmente com o </w:t>
+        <w:t xml:space="preserve">Uma </w:t>
+      </w:r>
+      <w:r>
+        <w:rPr>
+          <w:rFonts w:ascii="Arial" w:hAnsi="Arial" w:cs="Arial"/>
+          <w:b/>
+          <w:bCs/>
+          <w:sz w:val="24"/>
+          <w:szCs w:val="24"/>
+        </w:rPr>
+        <w:t>página 404</w:t>
+      </w:r>
+      <w:r>
+        <w:rPr>
+          <w:rFonts w:ascii="Arial" w:hAnsi="Arial" w:cs="Arial"/>
+          <w:sz w:val="24"/>
+          <w:szCs w:val="24"/>
+        </w:rPr>
+        <w:t xml:space="preserve"> pode ser criada facilmente com o </w:t>
       </w:r>
       <w:proofErr w:type="spellStart"/>
       <w:r>
@@ -35057,43 +35075,169 @@
           <w:sz w:val="24"/>
           <w:szCs w:val="24"/>
         </w:rPr>
-        <w:t>Basta criar o componente da página, imprimindo algo obviamente;</w:t>
-      </w:r>
-    </w:p>
-    <w:p>
-      <w:pPr>
-        <w:jc w:val="both"/>
-        <w:rPr>
-          <w:rFonts w:ascii="Arial" w:hAnsi="Arial" w:cs="Arial"/>
-          <w:sz w:val="24"/>
-          <w:szCs w:val="24"/>
-        </w:rPr>
-      </w:pPr>
-      <w:r>
-        <w:rPr>
-          <w:rFonts w:ascii="Arial" w:hAnsi="Arial" w:cs="Arial"/>
-          <w:sz w:val="24"/>
-          <w:szCs w:val="24"/>
-        </w:rPr>
-        <w:t>No arquivo App.js definir um path como *;</w:t>
-      </w:r>
-    </w:p>
-    <w:p>
-      <w:pPr>
-        <w:jc w:val="both"/>
-        <w:rPr>
-          <w:rFonts w:ascii="Arial" w:hAnsi="Arial" w:cs="Arial"/>
-          <w:sz w:val="24"/>
-          <w:szCs w:val="24"/>
-        </w:rPr>
-      </w:pPr>
-      <w:r>
-        <w:rPr>
-          <w:rFonts w:ascii="Arial" w:hAnsi="Arial" w:cs="Arial"/>
-          <w:sz w:val="24"/>
-          <w:szCs w:val="24"/>
-        </w:rPr>
-        <w:t>Deste modo, qualquer rota não existente cairá neste componente.</w:t>
+        <w:t xml:space="preserve">Basta </w:t>
+      </w:r>
+      <w:r>
+        <w:rPr>
+          <w:rFonts w:ascii="Arial" w:hAnsi="Arial" w:cs="Arial"/>
+          <w:b/>
+          <w:bCs/>
+          <w:sz w:val="24"/>
+          <w:szCs w:val="24"/>
+        </w:rPr>
+        <w:t xml:space="preserve">criar </w:t>
+      </w:r>
+      <w:r>
+        <w:rPr>
+          <w:rFonts w:ascii="Arial" w:hAnsi="Arial" w:cs="Arial"/>
+          <w:sz w:val="24"/>
+          <w:szCs w:val="24"/>
+        </w:rPr>
+        <w:t xml:space="preserve">o </w:t>
+      </w:r>
+      <w:r>
+        <w:rPr>
+          <w:rFonts w:ascii="Arial" w:hAnsi="Arial" w:cs="Arial"/>
+          <w:b/>
+          <w:bCs/>
+          <w:sz w:val="24"/>
+          <w:szCs w:val="24"/>
+        </w:rPr>
+        <w:t>componente</w:t>
+      </w:r>
+      <w:r>
+        <w:rPr>
+          <w:rFonts w:ascii="Arial" w:hAnsi="Arial" w:cs="Arial"/>
+          <w:sz w:val="24"/>
+          <w:szCs w:val="24"/>
+        </w:rPr>
+        <w:t xml:space="preserve"> da página, </w:t>
+      </w:r>
+      <w:r>
+        <w:rPr>
+          <w:rFonts w:ascii="Arial" w:hAnsi="Arial" w:cs="Arial"/>
+          <w:b/>
+          <w:bCs/>
+          <w:sz w:val="24"/>
+          <w:szCs w:val="24"/>
+        </w:rPr>
+        <w:t>imprimindo algo</w:t>
+      </w:r>
+      <w:r>
+        <w:rPr>
+          <w:rFonts w:ascii="Arial" w:hAnsi="Arial" w:cs="Arial"/>
+          <w:sz w:val="24"/>
+          <w:szCs w:val="24"/>
+        </w:rPr>
+        <w:t xml:space="preserve"> obviamente;</w:t>
+      </w:r>
+    </w:p>
+    <w:p>
+      <w:pPr>
+        <w:jc w:val="both"/>
+        <w:rPr>
+          <w:rFonts w:ascii="Arial" w:hAnsi="Arial" w:cs="Arial"/>
+          <w:sz w:val="24"/>
+          <w:szCs w:val="24"/>
+        </w:rPr>
+      </w:pPr>
+      <w:r>
+        <w:rPr>
+          <w:rFonts w:ascii="Arial" w:hAnsi="Arial" w:cs="Arial"/>
+          <w:sz w:val="24"/>
+          <w:szCs w:val="24"/>
+        </w:rPr>
+        <w:t xml:space="preserve">No arquivo App.js definir um </w:t>
+      </w:r>
+      <w:r>
+        <w:rPr>
+          <w:rFonts w:ascii="Arial" w:hAnsi="Arial" w:cs="Arial"/>
+          <w:b/>
+          <w:bCs/>
+          <w:sz w:val="24"/>
+          <w:szCs w:val="24"/>
+        </w:rPr>
+        <w:t>path</w:t>
+      </w:r>
+      <w:r>
+        <w:rPr>
+          <w:rFonts w:ascii="Arial" w:hAnsi="Arial" w:cs="Arial"/>
+          <w:sz w:val="24"/>
+          <w:szCs w:val="24"/>
+        </w:rPr>
+        <w:t xml:space="preserve"> como </w:t>
+      </w:r>
+      <w:r>
+        <w:rPr>
+          <w:rFonts w:ascii="Arial" w:hAnsi="Arial" w:cs="Arial"/>
+          <w:b/>
+          <w:bCs/>
+          <w:sz w:val="24"/>
+          <w:szCs w:val="24"/>
+        </w:rPr>
+        <w:t>*</w:t>
+      </w:r>
+      <w:r>
+        <w:rPr>
+          <w:rFonts w:ascii="Arial" w:hAnsi="Arial" w:cs="Arial"/>
+          <w:sz w:val="24"/>
+          <w:szCs w:val="24"/>
+        </w:rPr>
+        <w:t>;</w:t>
+      </w:r>
+    </w:p>
+    <w:p>
+      <w:pPr>
+        <w:jc w:val="both"/>
+        <w:rPr>
+          <w:rFonts w:ascii="Arial" w:hAnsi="Arial" w:cs="Arial"/>
+          <w:sz w:val="24"/>
+          <w:szCs w:val="24"/>
+        </w:rPr>
+      </w:pPr>
+      <w:r>
+        <w:rPr>
+          <w:rFonts w:ascii="Arial" w:hAnsi="Arial" w:cs="Arial"/>
+          <w:sz w:val="24"/>
+          <w:szCs w:val="24"/>
+        </w:rPr>
+        <w:t xml:space="preserve">Deste modo, qualquer </w:t>
+      </w:r>
+      <w:r>
+        <w:rPr>
+          <w:rFonts w:ascii="Arial" w:hAnsi="Arial" w:cs="Arial"/>
+          <w:b/>
+          <w:bCs/>
+          <w:sz w:val="24"/>
+          <w:szCs w:val="24"/>
+        </w:rPr>
+        <w:t>rota não existente</w:t>
+      </w:r>
+      <w:r>
+        <w:rPr>
+          <w:rFonts w:ascii="Arial" w:hAnsi="Arial" w:cs="Arial"/>
+          <w:sz w:val="24"/>
+          <w:szCs w:val="24"/>
+        </w:rPr>
+        <w:t xml:space="preserve"> cairá </w:t>
+      </w:r>
+      <w:r>
+        <w:rPr>
+          <w:rFonts w:ascii="Arial" w:hAnsi="Arial" w:cs="Arial"/>
+          <w:b/>
+          <w:bCs/>
+          <w:sz w:val="24"/>
+          <w:szCs w:val="24"/>
+        </w:rPr>
+        <w:t>neste componente</w:t>
+      </w:r>
+      <w:r>
+        <w:rPr>
+          <w:rFonts w:ascii="Arial" w:hAnsi="Arial" w:cs="Arial"/>
+          <w:sz w:val="24"/>
+          <w:szCs w:val="24"/>
+        </w:rPr>
+        <w:t>.</w:t>
       </w:r>
     </w:p>
     <w:p>
@@ -35471,6 +35615,21 @@
         <w:jc w:val="both"/>
         <w:rPr>
           <w:rFonts w:ascii="Arial" w:hAnsi="Arial" w:cs="Arial"/>
+          <w:sz w:val="24"/>
+          <w:szCs w:val="24"/>
+        </w:rPr>
+      </w:pPr>
+    </w:p>
+    <w:p>
+      <w:pPr>
+        <w:pStyle w:val="PargrafodaLista"/>
+        <w:numPr>
+          <w:ilvl w:val="2"/>
+          <w:numId w:val="35"/>
+        </w:numPr>
+        <w:jc w:val="both"/>
+        <w:rPr>
+          <w:rFonts w:ascii="Arial" w:hAnsi="Arial" w:cs="Arial"/>
           <w:b/>
           <w:bCs/>
           <w:sz w:val="24"/>
@@ -35478,20 +35637,1633 @@
           <w:u w:val="single"/>
         </w:rPr>
       </w:pPr>
-    </w:p>
-    <w:p>
-      <w:pPr>
-        <w:jc w:val="both"/>
-        <w:rPr>
-          <w:rFonts w:ascii="Arial" w:hAnsi="Arial" w:cs="Arial"/>
-          <w:sz w:val="24"/>
-          <w:szCs w:val="24"/>
-        </w:rPr>
-      </w:pPr>
-    </w:p>
-    <w:p>
-      <w:pPr>
-        <w:ind w:left="360"/>
+      <w:r>
+        <w:rPr>
+          <w:rFonts w:ascii="Arial" w:hAnsi="Arial" w:cs="Arial"/>
+          <w:b/>
+          <w:bCs/>
+          <w:sz w:val="24"/>
+          <w:szCs w:val="24"/>
+        </w:rPr>
+        <w:t>Link ativo</w:t>
+      </w:r>
+    </w:p>
+    <w:p>
+      <w:pPr>
+        <w:jc w:val="both"/>
+        <w:rPr>
+          <w:rFonts w:ascii="Arial" w:hAnsi="Arial" w:cs="Arial"/>
+          <w:b/>
+          <w:bCs/>
+          <w:sz w:val="24"/>
+          <w:szCs w:val="24"/>
+          <w:u w:val="single"/>
+        </w:rPr>
+      </w:pPr>
+    </w:p>
+    <w:p>
+      <w:pPr>
+        <w:jc w:val="both"/>
+        <w:rPr>
+          <w:rFonts w:ascii="Arial" w:hAnsi="Arial" w:cs="Arial"/>
+          <w:sz w:val="24"/>
+          <w:szCs w:val="24"/>
+        </w:rPr>
+      </w:pPr>
+      <w:r>
+        <w:rPr>
+          <w:rFonts w:ascii="Arial" w:hAnsi="Arial" w:cs="Arial"/>
+          <w:sz w:val="24"/>
+          <w:szCs w:val="24"/>
+        </w:rPr>
+        <w:t xml:space="preserve">Para fácil acesso a uma modificação de links ativos, troca-se o Link pelo </w:t>
+      </w:r>
+      <w:proofErr w:type="spellStart"/>
+      <w:r>
+        <w:rPr>
+          <w:rFonts w:ascii="Arial" w:hAnsi="Arial" w:cs="Arial"/>
+          <w:b/>
+          <w:bCs/>
+          <w:sz w:val="24"/>
+          <w:szCs w:val="24"/>
+        </w:rPr>
+        <w:t>NavLink</w:t>
+      </w:r>
+      <w:proofErr w:type="spellEnd"/>
+      <w:r>
+        <w:rPr>
+          <w:rFonts w:ascii="Arial" w:hAnsi="Arial" w:cs="Arial"/>
+          <w:sz w:val="24"/>
+          <w:szCs w:val="24"/>
+        </w:rPr>
+        <w:t>;</w:t>
+      </w:r>
+    </w:p>
+    <w:p>
+      <w:pPr>
+        <w:jc w:val="both"/>
+        <w:rPr>
+          <w:rFonts w:ascii="Arial" w:hAnsi="Arial" w:cs="Arial"/>
+          <w:sz w:val="24"/>
+          <w:szCs w:val="24"/>
+        </w:rPr>
+      </w:pPr>
+      <w:r>
+        <w:rPr>
+          <w:rFonts w:ascii="Arial" w:hAnsi="Arial" w:cs="Arial"/>
+          <w:sz w:val="24"/>
+          <w:szCs w:val="24"/>
+        </w:rPr>
+        <w:t xml:space="preserve">Neste elemento têm-se acesso ao valor </w:t>
+      </w:r>
+      <w:proofErr w:type="spellStart"/>
+      <w:r>
+        <w:rPr>
+          <w:rFonts w:ascii="Arial" w:hAnsi="Arial" w:cs="Arial"/>
+          <w:b/>
+          <w:bCs/>
+          <w:sz w:val="24"/>
+          <w:szCs w:val="24"/>
+        </w:rPr>
+        <w:t>isActive</w:t>
+      </w:r>
+      <w:proofErr w:type="spellEnd"/>
+      <w:r>
+        <w:rPr>
+          <w:rFonts w:ascii="Arial" w:hAnsi="Arial" w:cs="Arial"/>
+          <w:sz w:val="24"/>
+          <w:szCs w:val="24"/>
+        </w:rPr>
+        <w:t xml:space="preserve">, uma </w:t>
+      </w:r>
+      <w:r>
+        <w:rPr>
+          <w:rFonts w:ascii="Arial" w:hAnsi="Arial" w:cs="Arial"/>
+          <w:b/>
+          <w:bCs/>
+          <w:sz w:val="24"/>
+          <w:szCs w:val="24"/>
+        </w:rPr>
+        <w:t>classe</w:t>
+      </w:r>
+      <w:r>
+        <w:rPr>
+          <w:rFonts w:ascii="Arial" w:hAnsi="Arial" w:cs="Arial"/>
+          <w:sz w:val="24"/>
+          <w:szCs w:val="24"/>
+        </w:rPr>
+        <w:t xml:space="preserve"> pode ser </w:t>
+      </w:r>
+      <w:r>
+        <w:rPr>
+          <w:rFonts w:ascii="Arial" w:hAnsi="Arial" w:cs="Arial"/>
+          <w:b/>
+          <w:bCs/>
+          <w:sz w:val="24"/>
+          <w:szCs w:val="24"/>
+        </w:rPr>
+        <w:t>ativada</w:t>
+      </w:r>
+      <w:r>
+        <w:rPr>
+          <w:rFonts w:ascii="Arial" w:hAnsi="Arial" w:cs="Arial"/>
+          <w:sz w:val="24"/>
+          <w:szCs w:val="24"/>
+        </w:rPr>
+        <w:t xml:space="preserve"> </w:t>
+      </w:r>
+      <w:r>
+        <w:rPr>
+          <w:rFonts w:ascii="Arial" w:hAnsi="Arial" w:cs="Arial"/>
+          <w:b/>
+          <w:bCs/>
+          <w:sz w:val="24"/>
+          <w:szCs w:val="24"/>
+        </w:rPr>
+        <w:t>se</w:t>
+      </w:r>
+      <w:r>
+        <w:rPr>
+          <w:rFonts w:ascii="Arial" w:hAnsi="Arial" w:cs="Arial"/>
+          <w:sz w:val="24"/>
+          <w:szCs w:val="24"/>
+        </w:rPr>
+        <w:t xml:space="preserve"> a </w:t>
+      </w:r>
+      <w:r>
+        <w:rPr>
+          <w:rFonts w:ascii="Arial" w:hAnsi="Arial" w:cs="Arial"/>
+          <w:b/>
+          <w:bCs/>
+          <w:sz w:val="24"/>
+          <w:szCs w:val="24"/>
+        </w:rPr>
+        <w:t>rota atual</w:t>
+      </w:r>
+      <w:r>
+        <w:rPr>
+          <w:rFonts w:ascii="Arial" w:hAnsi="Arial" w:cs="Arial"/>
+          <w:sz w:val="24"/>
+          <w:szCs w:val="24"/>
+        </w:rPr>
+        <w:t xml:space="preserve"> for a que </w:t>
+      </w:r>
+      <w:r>
+        <w:rPr>
+          <w:rFonts w:ascii="Arial" w:hAnsi="Arial" w:cs="Arial"/>
+          <w:b/>
+          <w:bCs/>
+          <w:sz w:val="24"/>
+          <w:szCs w:val="24"/>
+        </w:rPr>
+        <w:t>está</w:t>
+      </w:r>
+      <w:r>
+        <w:rPr>
+          <w:rFonts w:ascii="Arial" w:hAnsi="Arial" w:cs="Arial"/>
+          <w:sz w:val="24"/>
+          <w:szCs w:val="24"/>
+        </w:rPr>
+        <w:t xml:space="preserve"> </w:t>
+      </w:r>
+      <w:r>
+        <w:rPr>
+          <w:rFonts w:ascii="Arial" w:hAnsi="Arial" w:cs="Arial"/>
+          <w:b/>
+          <w:bCs/>
+          <w:sz w:val="24"/>
+          <w:szCs w:val="24"/>
+        </w:rPr>
+        <w:t>no</w:t>
+      </w:r>
+      <w:r>
+        <w:rPr>
+          <w:rFonts w:ascii="Arial" w:hAnsi="Arial" w:cs="Arial"/>
+          <w:sz w:val="24"/>
+          <w:szCs w:val="24"/>
+        </w:rPr>
+        <w:t xml:space="preserve"> </w:t>
+      </w:r>
+      <w:r>
+        <w:rPr>
+          <w:rFonts w:ascii="Arial" w:hAnsi="Arial" w:cs="Arial"/>
+          <w:b/>
+          <w:bCs/>
+          <w:sz w:val="24"/>
+          <w:szCs w:val="24"/>
+        </w:rPr>
+        <w:t xml:space="preserve">atributo </w:t>
+      </w:r>
+      <w:proofErr w:type="spellStart"/>
+      <w:r>
+        <w:rPr>
+          <w:rFonts w:ascii="Arial" w:hAnsi="Arial" w:cs="Arial"/>
+          <w:b/>
+          <w:bCs/>
+          <w:sz w:val="24"/>
+          <w:szCs w:val="24"/>
+        </w:rPr>
+        <w:t>to</w:t>
+      </w:r>
+      <w:proofErr w:type="spellEnd"/>
+      <w:r>
+        <w:rPr>
+          <w:rFonts w:ascii="Arial" w:hAnsi="Arial" w:cs="Arial"/>
+          <w:sz w:val="24"/>
+          <w:szCs w:val="24"/>
+        </w:rPr>
+        <w:t>.</w:t>
+      </w:r>
+    </w:p>
+    <w:p>
+      <w:pPr>
+        <w:jc w:val="both"/>
+        <w:rPr>
+          <w:rFonts w:ascii="Arial" w:hAnsi="Arial" w:cs="Arial"/>
+          <w:sz w:val="24"/>
+          <w:szCs w:val="24"/>
+        </w:rPr>
+      </w:pPr>
+    </w:p>
+    <w:p>
+      <w:pPr>
+        <w:jc w:val="both"/>
+        <w:rPr>
+          <w:rFonts w:ascii="Arial" w:hAnsi="Arial" w:cs="Arial"/>
+          <w:b/>
+          <w:bCs/>
+          <w:sz w:val="24"/>
+          <w:szCs w:val="24"/>
+        </w:rPr>
+      </w:pPr>
+      <w:r>
+        <w:rPr>
+          <w:rFonts w:ascii="Arial" w:hAnsi="Arial" w:cs="Arial"/>
+          <w:b/>
+          <w:bCs/>
+          <w:sz w:val="24"/>
+          <w:szCs w:val="24"/>
+        </w:rPr>
+        <w:t xml:space="preserve">Navbar.js – importando </w:t>
+      </w:r>
+      <w:proofErr w:type="spellStart"/>
+      <w:r>
+        <w:rPr>
+          <w:rFonts w:ascii="Arial" w:hAnsi="Arial" w:cs="Arial"/>
+          <w:b/>
+          <w:bCs/>
+          <w:sz w:val="24"/>
+          <w:szCs w:val="24"/>
+        </w:rPr>
+        <w:t>element</w:t>
+      </w:r>
+      <w:proofErr w:type="spellEnd"/>
+      <w:r>
+        <w:rPr>
+          <w:rFonts w:ascii="Arial" w:hAnsi="Arial" w:cs="Arial"/>
+          <w:b/>
+          <w:bCs/>
+          <w:sz w:val="24"/>
+          <w:szCs w:val="24"/>
+        </w:rPr>
+        <w:t xml:space="preserve"> </w:t>
+      </w:r>
+      <w:proofErr w:type="spellStart"/>
+      <w:r>
+        <w:rPr>
+          <w:rFonts w:ascii="Arial" w:hAnsi="Arial" w:cs="Arial"/>
+          <w:b/>
+          <w:bCs/>
+          <w:sz w:val="24"/>
+          <w:szCs w:val="24"/>
+        </w:rPr>
+        <w:t>NavLink</w:t>
+      </w:r>
+      <w:proofErr w:type="spellEnd"/>
+    </w:p>
+    <w:p>
+      <w:pPr>
+        <w:shd w:val="clear" w:color="auto" w:fill="1E1E1E"/>
+        <w:spacing w:after="0" w:line="285" w:lineRule="atLeast"/>
+        <w:rPr>
+          <w:rFonts w:ascii="Consolas" w:eastAsia="Times New Roman" w:hAnsi="Consolas" w:cs="Times New Roman"/>
+          <w:color w:val="D4D4D4"/>
+          <w:kern w:val="0"/>
+          <w:sz w:val="21"/>
+          <w:szCs w:val="21"/>
+          <w:lang w:eastAsia="pt-BR"/>
+          <w14:ligatures w14:val="none"/>
+        </w:rPr>
+      </w:pPr>
+      <w:proofErr w:type="spellStart"/>
+      <w:r>
+        <w:rPr>
+          <w:rFonts w:ascii="Consolas" w:eastAsia="Times New Roman" w:hAnsi="Consolas" w:cs="Times New Roman"/>
+          <w:color w:val="C586C0"/>
+          <w:kern w:val="0"/>
+          <w:sz w:val="21"/>
+          <w:szCs w:val="21"/>
+          <w:lang w:eastAsia="pt-BR"/>
+          <w14:ligatures w14:val="none"/>
+        </w:rPr>
+        <w:t>import</w:t>
+      </w:r>
+      <w:proofErr w:type="spellEnd"/>
+      <w:r>
+        <w:rPr>
+          <w:rFonts w:ascii="Consolas" w:eastAsia="Times New Roman" w:hAnsi="Consolas" w:cs="Times New Roman"/>
+          <w:color w:val="D4D4D4"/>
+          <w:kern w:val="0"/>
+          <w:sz w:val="21"/>
+          <w:szCs w:val="21"/>
+          <w:lang w:eastAsia="pt-BR"/>
+          <w14:ligatures w14:val="none"/>
+        </w:rPr>
+        <w:t xml:space="preserve"> {</w:t>
+      </w:r>
+      <w:r>
+        <w:rPr>
+          <w:rFonts w:ascii="Consolas" w:eastAsia="Times New Roman" w:hAnsi="Consolas" w:cs="Times New Roman"/>
+          <w:color w:val="9CDCFE"/>
+          <w:kern w:val="0"/>
+          <w:sz w:val="21"/>
+          <w:szCs w:val="21"/>
+          <w:lang w:eastAsia="pt-BR"/>
+          <w14:ligatures w14:val="none"/>
+        </w:rPr>
+        <w:t>Link</w:t>
+      </w:r>
+      <w:r>
+        <w:rPr>
+          <w:rFonts w:ascii="Consolas" w:eastAsia="Times New Roman" w:hAnsi="Consolas" w:cs="Times New Roman"/>
+          <w:color w:val="D4D4D4"/>
+          <w:kern w:val="0"/>
+          <w:sz w:val="21"/>
+          <w:szCs w:val="21"/>
+          <w:lang w:eastAsia="pt-BR"/>
+          <w14:ligatures w14:val="none"/>
+        </w:rPr>
+        <w:t xml:space="preserve">, </w:t>
+      </w:r>
+      <w:proofErr w:type="spellStart"/>
+      <w:r>
+        <w:rPr>
+          <w:rFonts w:ascii="Consolas" w:eastAsia="Times New Roman" w:hAnsi="Consolas" w:cs="Times New Roman"/>
+          <w:color w:val="9CDCFE"/>
+          <w:kern w:val="0"/>
+          <w:sz w:val="21"/>
+          <w:szCs w:val="21"/>
+          <w:lang w:eastAsia="pt-BR"/>
+          <w14:ligatures w14:val="none"/>
+        </w:rPr>
+        <w:t>NavLink</w:t>
+      </w:r>
+      <w:proofErr w:type="spellEnd"/>
+      <w:r>
+        <w:rPr>
+          <w:rFonts w:ascii="Consolas" w:eastAsia="Times New Roman" w:hAnsi="Consolas" w:cs="Times New Roman"/>
+          <w:color w:val="D4D4D4"/>
+          <w:kern w:val="0"/>
+          <w:sz w:val="21"/>
+          <w:szCs w:val="21"/>
+          <w:lang w:eastAsia="pt-BR"/>
+          <w14:ligatures w14:val="none"/>
+        </w:rPr>
+        <w:t xml:space="preserve">} </w:t>
+      </w:r>
+      <w:proofErr w:type="spellStart"/>
+      <w:r>
+        <w:rPr>
+          <w:rFonts w:ascii="Consolas" w:eastAsia="Times New Roman" w:hAnsi="Consolas" w:cs="Times New Roman"/>
+          <w:color w:val="C586C0"/>
+          <w:kern w:val="0"/>
+          <w:sz w:val="21"/>
+          <w:szCs w:val="21"/>
+          <w:lang w:eastAsia="pt-BR"/>
+          <w14:ligatures w14:val="none"/>
+        </w:rPr>
+        <w:t>from</w:t>
+      </w:r>
+      <w:proofErr w:type="spellEnd"/>
+      <w:r>
+        <w:rPr>
+          <w:rFonts w:ascii="Consolas" w:eastAsia="Times New Roman" w:hAnsi="Consolas" w:cs="Times New Roman"/>
+          <w:color w:val="D4D4D4"/>
+          <w:kern w:val="0"/>
+          <w:sz w:val="21"/>
+          <w:szCs w:val="21"/>
+          <w:lang w:eastAsia="pt-BR"/>
+          <w14:ligatures w14:val="none"/>
+        </w:rPr>
+        <w:t xml:space="preserve"> </w:t>
+      </w:r>
+      <w:r>
+        <w:rPr>
+          <w:rFonts w:ascii="Consolas" w:eastAsia="Times New Roman" w:hAnsi="Consolas" w:cs="Times New Roman"/>
+          <w:color w:val="CE9178"/>
+          <w:kern w:val="0"/>
+          <w:sz w:val="21"/>
+          <w:szCs w:val="21"/>
+          <w:lang w:eastAsia="pt-BR"/>
+          <w14:ligatures w14:val="none"/>
+        </w:rPr>
+        <w:t>"</w:t>
+      </w:r>
+      <w:proofErr w:type="spellStart"/>
+      <w:r>
+        <w:rPr>
+          <w:rFonts w:ascii="Consolas" w:eastAsia="Times New Roman" w:hAnsi="Consolas" w:cs="Times New Roman"/>
+          <w:color w:val="CE9178"/>
+          <w:kern w:val="0"/>
+          <w:sz w:val="21"/>
+          <w:szCs w:val="21"/>
+          <w:lang w:eastAsia="pt-BR"/>
+          <w14:ligatures w14:val="none"/>
+        </w:rPr>
+        <w:t>react</w:t>
+      </w:r>
+      <w:proofErr w:type="spellEnd"/>
+      <w:r>
+        <w:rPr>
+          <w:rFonts w:ascii="Consolas" w:eastAsia="Times New Roman" w:hAnsi="Consolas" w:cs="Times New Roman"/>
+          <w:color w:val="CE9178"/>
+          <w:kern w:val="0"/>
+          <w:sz w:val="21"/>
+          <w:szCs w:val="21"/>
+          <w:lang w:eastAsia="pt-BR"/>
+          <w14:ligatures w14:val="none"/>
+        </w:rPr>
+        <w:t>-</w:t>
+      </w:r>
+      <w:proofErr w:type="spellStart"/>
+      <w:r>
+        <w:rPr>
+          <w:rFonts w:ascii="Consolas" w:eastAsia="Times New Roman" w:hAnsi="Consolas" w:cs="Times New Roman"/>
+          <w:color w:val="CE9178"/>
+          <w:kern w:val="0"/>
+          <w:sz w:val="21"/>
+          <w:szCs w:val="21"/>
+          <w:lang w:eastAsia="pt-BR"/>
+          <w14:ligatures w14:val="none"/>
+        </w:rPr>
+        <w:t>router</w:t>
+      </w:r>
+      <w:proofErr w:type="spellEnd"/>
+      <w:r>
+        <w:rPr>
+          <w:rFonts w:ascii="Consolas" w:eastAsia="Times New Roman" w:hAnsi="Consolas" w:cs="Times New Roman"/>
+          <w:color w:val="CE9178"/>
+          <w:kern w:val="0"/>
+          <w:sz w:val="21"/>
+          <w:szCs w:val="21"/>
+          <w:lang w:eastAsia="pt-BR"/>
+          <w14:ligatures w14:val="none"/>
+        </w:rPr>
+        <w:t>-dom"</w:t>
+      </w:r>
+    </w:p>
+    <w:p>
+      <w:pPr>
+        <w:jc w:val="both"/>
+        <w:rPr>
+          <w:rFonts w:ascii="Arial" w:hAnsi="Arial" w:cs="Arial"/>
+          <w:b/>
+          <w:bCs/>
+          <w:sz w:val="24"/>
+          <w:szCs w:val="24"/>
+        </w:rPr>
+      </w:pPr>
+    </w:p>
+    <w:p>
+      <w:pPr>
+        <w:jc w:val="both"/>
+        <w:rPr>
+          <w:rFonts w:ascii="Arial" w:hAnsi="Arial" w:cs="Arial"/>
+          <w:b/>
+          <w:bCs/>
+          <w:sz w:val="24"/>
+          <w:szCs w:val="24"/>
+        </w:rPr>
+      </w:pPr>
+    </w:p>
+    <w:p>
+      <w:pPr>
+        <w:jc w:val="both"/>
+        <w:rPr>
+          <w:rFonts w:ascii="Arial" w:hAnsi="Arial" w:cs="Arial"/>
+          <w:b/>
+          <w:bCs/>
+          <w:sz w:val="24"/>
+          <w:szCs w:val="24"/>
+        </w:rPr>
+      </w:pPr>
+      <w:r>
+        <w:rPr>
+          <w:rFonts w:ascii="Arial" w:hAnsi="Arial" w:cs="Arial"/>
+          <w:b/>
+          <w:bCs/>
+          <w:sz w:val="24"/>
+          <w:szCs w:val="24"/>
+        </w:rPr>
+        <w:lastRenderedPageBreak/>
+        <w:t>Navbar.js</w:t>
+      </w:r>
+    </w:p>
+    <w:p>
+      <w:pPr>
+        <w:shd w:val="clear" w:color="auto" w:fill="1E1E1E"/>
+        <w:spacing w:after="0" w:line="285" w:lineRule="atLeast"/>
+        <w:rPr>
+          <w:rFonts w:ascii="Consolas" w:eastAsia="Times New Roman" w:hAnsi="Consolas" w:cs="Times New Roman"/>
+          <w:color w:val="D4D4D4"/>
+          <w:kern w:val="0"/>
+          <w:sz w:val="21"/>
+          <w:szCs w:val="21"/>
+          <w:lang w:eastAsia="pt-BR"/>
+          <w14:ligatures w14:val="none"/>
+        </w:rPr>
+      </w:pPr>
+      <w:r>
+        <w:rPr>
+          <w:rFonts w:ascii="Consolas" w:eastAsia="Times New Roman" w:hAnsi="Consolas" w:cs="Times New Roman"/>
+          <w:color w:val="808080"/>
+          <w:kern w:val="0"/>
+          <w:sz w:val="21"/>
+          <w:szCs w:val="21"/>
+          <w:lang w:eastAsia="pt-BR"/>
+          <w14:ligatures w14:val="none"/>
+        </w:rPr>
+        <w:t>&lt;</w:t>
+      </w:r>
+      <w:proofErr w:type="spellStart"/>
+      <w:r>
+        <w:rPr>
+          <w:rFonts w:ascii="Consolas" w:eastAsia="Times New Roman" w:hAnsi="Consolas" w:cs="Times New Roman"/>
+          <w:color w:val="4EC9B0"/>
+          <w:kern w:val="0"/>
+          <w:sz w:val="21"/>
+          <w:szCs w:val="21"/>
+          <w:lang w:eastAsia="pt-BR"/>
+          <w14:ligatures w14:val="none"/>
+        </w:rPr>
+        <w:t>NavLink</w:t>
+      </w:r>
+      <w:proofErr w:type="spellEnd"/>
+      <w:r>
+        <w:rPr>
+          <w:rFonts w:ascii="Consolas" w:eastAsia="Times New Roman" w:hAnsi="Consolas" w:cs="Times New Roman"/>
+          <w:color w:val="D4D4D4"/>
+          <w:kern w:val="0"/>
+          <w:sz w:val="21"/>
+          <w:szCs w:val="21"/>
+          <w:lang w:eastAsia="pt-BR"/>
+          <w14:ligatures w14:val="none"/>
+        </w:rPr>
+        <w:t xml:space="preserve"> </w:t>
+      </w:r>
+      <w:proofErr w:type="spellStart"/>
+      <w:r>
+        <w:rPr>
+          <w:rFonts w:ascii="Consolas" w:eastAsia="Times New Roman" w:hAnsi="Consolas" w:cs="Times New Roman"/>
+          <w:color w:val="9CDCFE"/>
+          <w:kern w:val="0"/>
+          <w:sz w:val="21"/>
+          <w:szCs w:val="21"/>
+          <w:lang w:eastAsia="pt-BR"/>
+          <w14:ligatures w14:val="none"/>
+        </w:rPr>
+        <w:t>to</w:t>
+      </w:r>
+      <w:proofErr w:type="spellEnd"/>
+      <w:r>
+        <w:rPr>
+          <w:rFonts w:ascii="Consolas" w:eastAsia="Times New Roman" w:hAnsi="Consolas" w:cs="Times New Roman"/>
+          <w:color w:val="D4D4D4"/>
+          <w:kern w:val="0"/>
+          <w:sz w:val="21"/>
+          <w:szCs w:val="21"/>
+          <w:lang w:eastAsia="pt-BR"/>
+          <w14:ligatures w14:val="none"/>
+        </w:rPr>
+        <w:t>=</w:t>
+      </w:r>
+      <w:r>
+        <w:rPr>
+          <w:rFonts w:ascii="Consolas" w:eastAsia="Times New Roman" w:hAnsi="Consolas" w:cs="Times New Roman"/>
+          <w:color w:val="CE9178"/>
+          <w:kern w:val="0"/>
+          <w:sz w:val="21"/>
+          <w:szCs w:val="21"/>
+          <w:lang w:eastAsia="pt-BR"/>
+          <w14:ligatures w14:val="none"/>
+        </w:rPr>
+        <w:t>"/"</w:t>
+      </w:r>
+      <w:r>
+        <w:rPr>
+          <w:rFonts w:ascii="Consolas" w:eastAsia="Times New Roman" w:hAnsi="Consolas" w:cs="Times New Roman"/>
+          <w:color w:val="D4D4D4"/>
+          <w:kern w:val="0"/>
+          <w:sz w:val="21"/>
+          <w:szCs w:val="21"/>
+          <w:lang w:eastAsia="pt-BR"/>
+          <w14:ligatures w14:val="none"/>
+        </w:rPr>
+        <w:t xml:space="preserve"> </w:t>
+      </w:r>
+    </w:p>
+    <w:p>
+      <w:pPr>
+        <w:shd w:val="clear" w:color="auto" w:fill="1E1E1E"/>
+        <w:spacing w:after="0" w:line="285" w:lineRule="atLeast"/>
+        <w:rPr>
+          <w:rFonts w:ascii="Consolas" w:eastAsia="Times New Roman" w:hAnsi="Consolas" w:cs="Times New Roman"/>
+          <w:color w:val="D4D4D4"/>
+          <w:kern w:val="0"/>
+          <w:sz w:val="21"/>
+          <w:szCs w:val="21"/>
+          <w:lang w:eastAsia="pt-BR"/>
+          <w14:ligatures w14:val="none"/>
+        </w:rPr>
+      </w:pPr>
+      <w:r>
+        <w:rPr>
+          <w:rFonts w:ascii="Consolas" w:eastAsia="Times New Roman" w:hAnsi="Consolas" w:cs="Times New Roman"/>
+          <w:color w:val="D4D4D4"/>
+          <w:kern w:val="0"/>
+          <w:sz w:val="21"/>
+          <w:szCs w:val="21"/>
+          <w:lang w:eastAsia="pt-BR"/>
+          <w14:ligatures w14:val="none"/>
+        </w:rPr>
+        <w:t xml:space="preserve">        </w:t>
+      </w:r>
+      <w:r>
+        <w:rPr>
+          <w:rFonts w:ascii="Consolas" w:eastAsia="Times New Roman" w:hAnsi="Consolas" w:cs="Times New Roman"/>
+          <w:color w:val="6A9955"/>
+          <w:kern w:val="0"/>
+          <w:sz w:val="21"/>
+          <w:szCs w:val="21"/>
+          <w:lang w:eastAsia="pt-BR"/>
+          <w14:ligatures w14:val="none"/>
+        </w:rPr>
+        <w:t>/*</w:t>
+      </w:r>
+      <w:proofErr w:type="spellStart"/>
+      <w:r>
+        <w:rPr>
+          <w:rFonts w:ascii="Consolas" w:eastAsia="Times New Roman" w:hAnsi="Consolas" w:cs="Times New Roman"/>
+          <w:color w:val="6A9955"/>
+          <w:kern w:val="0"/>
+          <w:sz w:val="21"/>
+          <w:szCs w:val="21"/>
+          <w:lang w:eastAsia="pt-BR"/>
+          <w14:ligatures w14:val="none"/>
+        </w:rPr>
+        <w:t>className</w:t>
+      </w:r>
+      <w:proofErr w:type="spellEnd"/>
+      <w:r>
+        <w:rPr>
+          <w:rFonts w:ascii="Consolas" w:eastAsia="Times New Roman" w:hAnsi="Consolas" w:cs="Times New Roman"/>
+          <w:color w:val="6A9955"/>
+          <w:kern w:val="0"/>
+          <w:sz w:val="21"/>
+          <w:szCs w:val="21"/>
+          <w:lang w:eastAsia="pt-BR"/>
+          <w14:ligatures w14:val="none"/>
+        </w:rPr>
+        <w:t>={({</w:t>
+      </w:r>
+      <w:proofErr w:type="spellStart"/>
+      <w:r>
+        <w:rPr>
+          <w:rFonts w:ascii="Consolas" w:eastAsia="Times New Roman" w:hAnsi="Consolas" w:cs="Times New Roman"/>
+          <w:color w:val="6A9955"/>
+          <w:kern w:val="0"/>
+          <w:sz w:val="21"/>
+          <w:szCs w:val="21"/>
+          <w:lang w:eastAsia="pt-BR"/>
+          <w14:ligatures w14:val="none"/>
+        </w:rPr>
+        <w:t>isActive</w:t>
+      </w:r>
+      <w:proofErr w:type="spellEnd"/>
+      <w:r>
+        <w:rPr>
+          <w:rFonts w:ascii="Consolas" w:eastAsia="Times New Roman" w:hAnsi="Consolas" w:cs="Times New Roman"/>
+          <w:color w:val="6A9955"/>
+          <w:kern w:val="0"/>
+          <w:sz w:val="21"/>
+          <w:szCs w:val="21"/>
+          <w:lang w:eastAsia="pt-BR"/>
+          <w14:ligatures w14:val="none"/>
+        </w:rPr>
+        <w:t>}) =&gt; (</w:t>
+      </w:r>
+      <w:proofErr w:type="spellStart"/>
+      <w:proofErr w:type="gramStart"/>
+      <w:r>
+        <w:rPr>
+          <w:rFonts w:ascii="Consolas" w:eastAsia="Times New Roman" w:hAnsi="Consolas" w:cs="Times New Roman"/>
+          <w:color w:val="6A9955"/>
+          <w:kern w:val="0"/>
+          <w:sz w:val="21"/>
+          <w:szCs w:val="21"/>
+          <w:lang w:eastAsia="pt-BR"/>
+          <w14:ligatures w14:val="none"/>
+        </w:rPr>
+        <w:t>isActive</w:t>
+      </w:r>
+      <w:proofErr w:type="spellEnd"/>
+      <w:r>
+        <w:rPr>
+          <w:rFonts w:ascii="Consolas" w:eastAsia="Times New Roman" w:hAnsi="Consolas" w:cs="Times New Roman"/>
+          <w:color w:val="6A9955"/>
+          <w:kern w:val="0"/>
+          <w:sz w:val="21"/>
+          <w:szCs w:val="21"/>
+          <w:lang w:eastAsia="pt-BR"/>
+          <w14:ligatures w14:val="none"/>
+        </w:rPr>
+        <w:t xml:space="preserve"> ?</w:t>
+      </w:r>
+      <w:proofErr w:type="gramEnd"/>
+      <w:r>
+        <w:rPr>
+          <w:rFonts w:ascii="Consolas" w:eastAsia="Times New Roman" w:hAnsi="Consolas" w:cs="Times New Roman"/>
+          <w:color w:val="6A9955"/>
+          <w:kern w:val="0"/>
+          <w:sz w:val="21"/>
+          <w:szCs w:val="21"/>
+          <w:lang w:eastAsia="pt-BR"/>
+          <w14:ligatures w14:val="none"/>
+        </w:rPr>
+        <w:t xml:space="preserve"> "esta-ativo</w:t>
+      </w:r>
+      <w:proofErr w:type="gramStart"/>
+      <w:r>
+        <w:rPr>
+          <w:rFonts w:ascii="Consolas" w:eastAsia="Times New Roman" w:hAnsi="Consolas" w:cs="Times New Roman"/>
+          <w:color w:val="6A9955"/>
+          <w:kern w:val="0"/>
+          <w:sz w:val="21"/>
+          <w:szCs w:val="21"/>
+          <w:lang w:eastAsia="pt-BR"/>
+          <w14:ligatures w14:val="none"/>
+        </w:rPr>
+        <w:t>" :</w:t>
+      </w:r>
+      <w:proofErr w:type="gramEnd"/>
+      <w:r>
+        <w:rPr>
+          <w:rFonts w:ascii="Consolas" w:eastAsia="Times New Roman" w:hAnsi="Consolas" w:cs="Times New Roman"/>
+          <w:color w:val="6A9955"/>
+          <w:kern w:val="0"/>
+          <w:sz w:val="21"/>
+          <w:szCs w:val="21"/>
+          <w:lang w:eastAsia="pt-BR"/>
+          <w14:ligatures w14:val="none"/>
+        </w:rPr>
+        <w:t xml:space="preserve"> "</w:t>
+      </w:r>
+      <w:proofErr w:type="spellStart"/>
+      <w:r>
+        <w:rPr>
+          <w:rFonts w:ascii="Consolas" w:eastAsia="Times New Roman" w:hAnsi="Consolas" w:cs="Times New Roman"/>
+          <w:color w:val="6A9955"/>
+          <w:kern w:val="0"/>
+          <w:sz w:val="21"/>
+          <w:szCs w:val="21"/>
+          <w:lang w:eastAsia="pt-BR"/>
+          <w14:ligatures w14:val="none"/>
+        </w:rPr>
+        <w:t>nao</w:t>
+      </w:r>
+      <w:proofErr w:type="spellEnd"/>
+      <w:r>
+        <w:rPr>
+          <w:rFonts w:ascii="Consolas" w:eastAsia="Times New Roman" w:hAnsi="Consolas" w:cs="Times New Roman"/>
+          <w:color w:val="6A9955"/>
+          <w:kern w:val="0"/>
+          <w:sz w:val="21"/>
+          <w:szCs w:val="21"/>
+          <w:lang w:eastAsia="pt-BR"/>
+          <w14:ligatures w14:val="none"/>
+        </w:rPr>
+        <w:t xml:space="preserve">-ativo")}*///-posso usar caso eu queira usar meu </w:t>
+      </w:r>
+      <w:proofErr w:type="spellStart"/>
+      <w:r>
+        <w:rPr>
+          <w:rFonts w:ascii="Consolas" w:eastAsia="Times New Roman" w:hAnsi="Consolas" w:cs="Times New Roman"/>
+          <w:color w:val="6A9955"/>
+          <w:kern w:val="0"/>
+          <w:sz w:val="21"/>
+          <w:szCs w:val="21"/>
+          <w:lang w:eastAsia="pt-BR"/>
+          <w14:ligatures w14:val="none"/>
+        </w:rPr>
+        <w:t>padrao</w:t>
+      </w:r>
+      <w:proofErr w:type="spellEnd"/>
+      <w:r>
+        <w:rPr>
+          <w:rFonts w:ascii="Consolas" w:eastAsia="Times New Roman" w:hAnsi="Consolas" w:cs="Times New Roman"/>
+          <w:color w:val="6A9955"/>
+          <w:kern w:val="0"/>
+          <w:sz w:val="21"/>
+          <w:szCs w:val="21"/>
+          <w:lang w:eastAsia="pt-BR"/>
+          <w14:ligatures w14:val="none"/>
+        </w:rPr>
+        <w:t xml:space="preserve"> de link ativo, mas </w:t>
+      </w:r>
+      <w:proofErr w:type="spellStart"/>
+      <w:r>
+        <w:rPr>
+          <w:rFonts w:ascii="Consolas" w:eastAsia="Times New Roman" w:hAnsi="Consolas" w:cs="Times New Roman"/>
+          <w:color w:val="6A9955"/>
+          <w:kern w:val="0"/>
+          <w:sz w:val="21"/>
+          <w:szCs w:val="21"/>
+          <w:lang w:eastAsia="pt-BR"/>
+          <w14:ligatures w14:val="none"/>
+        </w:rPr>
+        <w:t>nao</w:t>
+      </w:r>
+      <w:proofErr w:type="spellEnd"/>
+      <w:r>
+        <w:rPr>
+          <w:rFonts w:ascii="Consolas" w:eastAsia="Times New Roman" w:hAnsi="Consolas" w:cs="Times New Roman"/>
+          <w:color w:val="6A9955"/>
+          <w:kern w:val="0"/>
+          <w:sz w:val="21"/>
+          <w:szCs w:val="21"/>
+          <w:lang w:eastAsia="pt-BR"/>
+          <w14:ligatures w14:val="none"/>
+        </w:rPr>
+        <w:t xml:space="preserve"> é necessário</w:t>
+      </w:r>
+    </w:p>
+    <w:p>
+      <w:pPr>
+        <w:shd w:val="clear" w:color="auto" w:fill="1E1E1E"/>
+        <w:spacing w:after="0" w:line="285" w:lineRule="atLeast"/>
+        <w:rPr>
+          <w:rFonts w:ascii="Consolas" w:eastAsia="Times New Roman" w:hAnsi="Consolas" w:cs="Times New Roman"/>
+          <w:color w:val="D4D4D4"/>
+          <w:kern w:val="0"/>
+          <w:sz w:val="21"/>
+          <w:szCs w:val="21"/>
+          <w:lang w:eastAsia="pt-BR"/>
+          <w14:ligatures w14:val="none"/>
+        </w:rPr>
+      </w:pPr>
+      <w:r>
+        <w:rPr>
+          <w:rFonts w:ascii="Consolas" w:eastAsia="Times New Roman" w:hAnsi="Consolas" w:cs="Times New Roman"/>
+          <w:color w:val="D4D4D4"/>
+          <w:kern w:val="0"/>
+          <w:sz w:val="21"/>
+          <w:szCs w:val="21"/>
+          <w:lang w:eastAsia="pt-BR"/>
+          <w14:ligatures w14:val="none"/>
+        </w:rPr>
+        <w:t xml:space="preserve">        </w:t>
+      </w:r>
+      <w:r>
+        <w:rPr>
+          <w:rFonts w:ascii="Consolas" w:eastAsia="Times New Roman" w:hAnsi="Consolas" w:cs="Times New Roman"/>
+          <w:color w:val="808080"/>
+          <w:kern w:val="0"/>
+          <w:sz w:val="21"/>
+          <w:szCs w:val="21"/>
+          <w:lang w:eastAsia="pt-BR"/>
+          <w14:ligatures w14:val="none"/>
+        </w:rPr>
+        <w:t>&gt;</w:t>
+      </w:r>
+      <w:r>
+        <w:rPr>
+          <w:rFonts w:ascii="Consolas" w:eastAsia="Times New Roman" w:hAnsi="Consolas" w:cs="Times New Roman"/>
+          <w:color w:val="D4D4D4"/>
+          <w:kern w:val="0"/>
+          <w:sz w:val="21"/>
+          <w:szCs w:val="21"/>
+          <w:lang w:eastAsia="pt-BR"/>
+          <w14:ligatures w14:val="none"/>
+        </w:rPr>
+        <w:t>Home</w:t>
+      </w:r>
+      <w:r>
+        <w:rPr>
+          <w:rFonts w:ascii="Consolas" w:eastAsia="Times New Roman" w:hAnsi="Consolas" w:cs="Times New Roman"/>
+          <w:color w:val="808080"/>
+          <w:kern w:val="0"/>
+          <w:sz w:val="21"/>
+          <w:szCs w:val="21"/>
+          <w:lang w:eastAsia="pt-BR"/>
+          <w14:ligatures w14:val="none"/>
+        </w:rPr>
+        <w:t>&lt;/</w:t>
+      </w:r>
+      <w:proofErr w:type="spellStart"/>
+      <w:r>
+        <w:rPr>
+          <w:rFonts w:ascii="Consolas" w:eastAsia="Times New Roman" w:hAnsi="Consolas" w:cs="Times New Roman"/>
+          <w:color w:val="4EC9B0"/>
+          <w:kern w:val="0"/>
+          <w:sz w:val="21"/>
+          <w:szCs w:val="21"/>
+          <w:lang w:eastAsia="pt-BR"/>
+          <w14:ligatures w14:val="none"/>
+        </w:rPr>
+        <w:t>NavLink</w:t>
+      </w:r>
+      <w:proofErr w:type="spellEnd"/>
+      <w:r>
+        <w:rPr>
+          <w:rFonts w:ascii="Consolas" w:eastAsia="Times New Roman" w:hAnsi="Consolas" w:cs="Times New Roman"/>
+          <w:color w:val="808080"/>
+          <w:kern w:val="0"/>
+          <w:sz w:val="21"/>
+          <w:szCs w:val="21"/>
+          <w:lang w:eastAsia="pt-BR"/>
+          <w14:ligatures w14:val="none"/>
+        </w:rPr>
+        <w:t>&gt;</w:t>
+      </w:r>
+    </w:p>
+    <w:p>
+      <w:pPr>
+        <w:shd w:val="clear" w:color="auto" w:fill="1E1E1E"/>
+        <w:spacing w:after="0" w:line="285" w:lineRule="atLeast"/>
+        <w:rPr>
+          <w:rFonts w:ascii="Consolas" w:eastAsia="Times New Roman" w:hAnsi="Consolas" w:cs="Times New Roman"/>
+          <w:color w:val="D4D4D4"/>
+          <w:kern w:val="0"/>
+          <w:sz w:val="21"/>
+          <w:szCs w:val="21"/>
+          <w:lang w:eastAsia="pt-BR"/>
+          <w14:ligatures w14:val="none"/>
+        </w:rPr>
+      </w:pPr>
+      <w:r>
+        <w:rPr>
+          <w:rFonts w:ascii="Consolas" w:eastAsia="Times New Roman" w:hAnsi="Consolas" w:cs="Times New Roman"/>
+          <w:color w:val="D4D4D4"/>
+          <w:kern w:val="0"/>
+          <w:sz w:val="21"/>
+          <w:szCs w:val="21"/>
+          <w:lang w:eastAsia="pt-BR"/>
+          <w14:ligatures w14:val="none"/>
+        </w:rPr>
+        <w:t xml:space="preserve">        </w:t>
+      </w:r>
+      <w:r>
+        <w:rPr>
+          <w:rFonts w:ascii="Consolas" w:eastAsia="Times New Roman" w:hAnsi="Consolas" w:cs="Times New Roman"/>
+          <w:color w:val="808080"/>
+          <w:kern w:val="0"/>
+          <w:sz w:val="21"/>
+          <w:szCs w:val="21"/>
+          <w:lang w:eastAsia="pt-BR"/>
+          <w14:ligatures w14:val="none"/>
+        </w:rPr>
+        <w:t>&lt;</w:t>
+      </w:r>
+      <w:proofErr w:type="spellStart"/>
+      <w:r>
+        <w:rPr>
+          <w:rFonts w:ascii="Consolas" w:eastAsia="Times New Roman" w:hAnsi="Consolas" w:cs="Times New Roman"/>
+          <w:color w:val="4EC9B0"/>
+          <w:kern w:val="0"/>
+          <w:sz w:val="21"/>
+          <w:szCs w:val="21"/>
+          <w:lang w:eastAsia="pt-BR"/>
+          <w14:ligatures w14:val="none"/>
+        </w:rPr>
+        <w:t>NavLink</w:t>
+      </w:r>
+      <w:proofErr w:type="spellEnd"/>
+      <w:r>
+        <w:rPr>
+          <w:rFonts w:ascii="Consolas" w:eastAsia="Times New Roman" w:hAnsi="Consolas" w:cs="Times New Roman"/>
+          <w:color w:val="D4D4D4"/>
+          <w:kern w:val="0"/>
+          <w:sz w:val="21"/>
+          <w:szCs w:val="21"/>
+          <w:lang w:eastAsia="pt-BR"/>
+          <w14:ligatures w14:val="none"/>
+        </w:rPr>
+        <w:t xml:space="preserve"> </w:t>
+      </w:r>
+      <w:proofErr w:type="spellStart"/>
+      <w:r>
+        <w:rPr>
+          <w:rFonts w:ascii="Consolas" w:eastAsia="Times New Roman" w:hAnsi="Consolas" w:cs="Times New Roman"/>
+          <w:color w:val="9CDCFE"/>
+          <w:kern w:val="0"/>
+          <w:sz w:val="21"/>
+          <w:szCs w:val="21"/>
+          <w:lang w:eastAsia="pt-BR"/>
+          <w14:ligatures w14:val="none"/>
+        </w:rPr>
+        <w:t>to</w:t>
+      </w:r>
+      <w:proofErr w:type="spellEnd"/>
+      <w:r>
+        <w:rPr>
+          <w:rFonts w:ascii="Consolas" w:eastAsia="Times New Roman" w:hAnsi="Consolas" w:cs="Times New Roman"/>
+          <w:color w:val="D4D4D4"/>
+          <w:kern w:val="0"/>
+          <w:sz w:val="21"/>
+          <w:szCs w:val="21"/>
+          <w:lang w:eastAsia="pt-BR"/>
+          <w14:ligatures w14:val="none"/>
+        </w:rPr>
+        <w:t>=</w:t>
+      </w:r>
+      <w:r>
+        <w:rPr>
+          <w:rFonts w:ascii="Consolas" w:eastAsia="Times New Roman" w:hAnsi="Consolas" w:cs="Times New Roman"/>
+          <w:color w:val="CE9178"/>
+          <w:kern w:val="0"/>
+          <w:sz w:val="21"/>
+          <w:szCs w:val="21"/>
+          <w:lang w:eastAsia="pt-BR"/>
+          <w14:ligatures w14:val="none"/>
+        </w:rPr>
+        <w:t>"/</w:t>
+      </w:r>
+      <w:proofErr w:type="spellStart"/>
+      <w:r>
+        <w:rPr>
+          <w:rFonts w:ascii="Consolas" w:eastAsia="Times New Roman" w:hAnsi="Consolas" w:cs="Times New Roman"/>
+          <w:color w:val="CE9178"/>
+          <w:kern w:val="0"/>
+          <w:sz w:val="21"/>
+          <w:szCs w:val="21"/>
+          <w:lang w:eastAsia="pt-BR"/>
+          <w14:ligatures w14:val="none"/>
+        </w:rPr>
+        <w:t>about</w:t>
+      </w:r>
+      <w:proofErr w:type="spellEnd"/>
+      <w:r>
+        <w:rPr>
+          <w:rFonts w:ascii="Consolas" w:eastAsia="Times New Roman" w:hAnsi="Consolas" w:cs="Times New Roman"/>
+          <w:color w:val="CE9178"/>
+          <w:kern w:val="0"/>
+          <w:sz w:val="21"/>
+          <w:szCs w:val="21"/>
+          <w:lang w:eastAsia="pt-BR"/>
+          <w14:ligatures w14:val="none"/>
+        </w:rPr>
+        <w:t>"</w:t>
+      </w:r>
+      <w:r>
+        <w:rPr>
+          <w:rFonts w:ascii="Consolas" w:eastAsia="Times New Roman" w:hAnsi="Consolas" w:cs="Times New Roman"/>
+          <w:color w:val="808080"/>
+          <w:kern w:val="0"/>
+          <w:sz w:val="21"/>
+          <w:szCs w:val="21"/>
+          <w:lang w:eastAsia="pt-BR"/>
+          <w14:ligatures w14:val="none"/>
+        </w:rPr>
+        <w:t>&gt;</w:t>
+      </w:r>
+      <w:r>
+        <w:rPr>
+          <w:rFonts w:ascii="Consolas" w:eastAsia="Times New Roman" w:hAnsi="Consolas" w:cs="Times New Roman"/>
+          <w:color w:val="D4D4D4"/>
+          <w:kern w:val="0"/>
+          <w:sz w:val="21"/>
+          <w:szCs w:val="21"/>
+          <w:lang w:eastAsia="pt-BR"/>
+          <w14:ligatures w14:val="none"/>
+        </w:rPr>
+        <w:t>Sobre</w:t>
+      </w:r>
+      <w:r>
+        <w:rPr>
+          <w:rFonts w:ascii="Consolas" w:eastAsia="Times New Roman" w:hAnsi="Consolas" w:cs="Times New Roman"/>
+          <w:color w:val="808080"/>
+          <w:kern w:val="0"/>
+          <w:sz w:val="21"/>
+          <w:szCs w:val="21"/>
+          <w:lang w:eastAsia="pt-BR"/>
+          <w14:ligatures w14:val="none"/>
+        </w:rPr>
+        <w:t>&lt;/</w:t>
+      </w:r>
+      <w:proofErr w:type="spellStart"/>
+      <w:r>
+        <w:rPr>
+          <w:rFonts w:ascii="Consolas" w:eastAsia="Times New Roman" w:hAnsi="Consolas" w:cs="Times New Roman"/>
+          <w:color w:val="4EC9B0"/>
+          <w:kern w:val="0"/>
+          <w:sz w:val="21"/>
+          <w:szCs w:val="21"/>
+          <w:lang w:eastAsia="pt-BR"/>
+          <w14:ligatures w14:val="none"/>
+        </w:rPr>
+        <w:t>NavLink</w:t>
+      </w:r>
+      <w:proofErr w:type="spellEnd"/>
+      <w:r>
+        <w:rPr>
+          <w:rFonts w:ascii="Consolas" w:eastAsia="Times New Roman" w:hAnsi="Consolas" w:cs="Times New Roman"/>
+          <w:color w:val="808080"/>
+          <w:kern w:val="0"/>
+          <w:sz w:val="21"/>
+          <w:szCs w:val="21"/>
+          <w:lang w:eastAsia="pt-BR"/>
+          <w14:ligatures w14:val="none"/>
+        </w:rPr>
+        <w:t>&gt;</w:t>
+      </w:r>
+    </w:p>
+    <w:p>
+      <w:pPr>
+        <w:jc w:val="both"/>
+        <w:rPr>
+          <w:rFonts w:ascii="Arial" w:hAnsi="Arial" w:cs="Arial"/>
+          <w:b/>
+          <w:bCs/>
+          <w:sz w:val="24"/>
+          <w:szCs w:val="24"/>
+        </w:rPr>
+      </w:pPr>
+    </w:p>
+    <w:p>
+      <w:pPr>
+        <w:jc w:val="both"/>
+        <w:rPr>
+          <w:rFonts w:ascii="Arial" w:hAnsi="Arial" w:cs="Arial"/>
+          <w:b/>
+          <w:bCs/>
+          <w:sz w:val="24"/>
+          <w:szCs w:val="24"/>
+        </w:rPr>
+      </w:pPr>
+      <w:r>
+        <w:rPr>
+          <w:rFonts w:ascii="Arial" w:hAnsi="Arial" w:cs="Arial"/>
+          <w:b/>
+          <w:bCs/>
+          <w:sz w:val="24"/>
+          <w:szCs w:val="24"/>
+        </w:rPr>
+        <w:t>Navbar.css</w:t>
+      </w:r>
+    </w:p>
+    <w:p>
+      <w:pPr>
+        <w:shd w:val="clear" w:color="auto" w:fill="1E1E1E"/>
+        <w:spacing w:after="0" w:line="285" w:lineRule="atLeast"/>
+        <w:rPr>
+          <w:rFonts w:ascii="Consolas" w:eastAsia="Times New Roman" w:hAnsi="Consolas" w:cs="Times New Roman"/>
+          <w:color w:val="D4D4D4"/>
+          <w:kern w:val="0"/>
+          <w:sz w:val="21"/>
+          <w:szCs w:val="21"/>
+          <w:lang w:eastAsia="pt-BR"/>
+          <w14:ligatures w14:val="none"/>
+        </w:rPr>
+      </w:pPr>
+      <w:proofErr w:type="spellStart"/>
+      <w:r>
+        <w:rPr>
+          <w:rFonts w:ascii="Consolas" w:eastAsia="Times New Roman" w:hAnsi="Consolas" w:cs="Times New Roman"/>
+          <w:color w:val="D7BA7D"/>
+          <w:kern w:val="0"/>
+          <w:sz w:val="21"/>
+          <w:szCs w:val="21"/>
+          <w:lang w:eastAsia="pt-BR"/>
+          <w14:ligatures w14:val="none"/>
+        </w:rPr>
+        <w:t>nav</w:t>
+      </w:r>
+      <w:proofErr w:type="spellEnd"/>
+      <w:r>
+        <w:rPr>
+          <w:rFonts w:ascii="Consolas" w:eastAsia="Times New Roman" w:hAnsi="Consolas" w:cs="Times New Roman"/>
+          <w:color w:val="D4D4D4"/>
+          <w:kern w:val="0"/>
+          <w:sz w:val="21"/>
+          <w:szCs w:val="21"/>
+          <w:lang w:eastAsia="pt-BR"/>
+          <w14:ligatures w14:val="none"/>
+        </w:rPr>
+        <w:t xml:space="preserve"> </w:t>
+      </w:r>
+      <w:r>
+        <w:rPr>
+          <w:rFonts w:ascii="Consolas" w:eastAsia="Times New Roman" w:hAnsi="Consolas" w:cs="Times New Roman"/>
+          <w:color w:val="D7BA7D"/>
+          <w:kern w:val="0"/>
+          <w:sz w:val="21"/>
+          <w:szCs w:val="21"/>
+          <w:lang w:eastAsia="pt-BR"/>
+          <w14:ligatures w14:val="none"/>
+        </w:rPr>
+        <w:t>a:</w:t>
+      </w:r>
+      <w:proofErr w:type="gramStart"/>
+      <w:r>
+        <w:rPr>
+          <w:rFonts w:ascii="Consolas" w:eastAsia="Times New Roman" w:hAnsi="Consolas" w:cs="Times New Roman"/>
+          <w:color w:val="D7BA7D"/>
+          <w:kern w:val="0"/>
+          <w:sz w:val="21"/>
+          <w:szCs w:val="21"/>
+          <w:lang w:eastAsia="pt-BR"/>
+          <w14:ligatures w14:val="none"/>
+        </w:rPr>
+        <w:t>hover</w:t>
+      </w:r>
+      <w:r>
+        <w:rPr>
+          <w:rFonts w:ascii="Consolas" w:eastAsia="Times New Roman" w:hAnsi="Consolas" w:cs="Times New Roman"/>
+          <w:color w:val="D4D4D4"/>
+          <w:kern w:val="0"/>
+          <w:sz w:val="21"/>
+          <w:szCs w:val="21"/>
+          <w:lang w:eastAsia="pt-BR"/>
+          <w14:ligatures w14:val="none"/>
+        </w:rPr>
+        <w:t>{</w:t>
+      </w:r>
+      <w:proofErr w:type="gramEnd"/>
+    </w:p>
+    <w:p>
+      <w:pPr>
+        <w:shd w:val="clear" w:color="auto" w:fill="1E1E1E"/>
+        <w:spacing w:after="0" w:line="285" w:lineRule="atLeast"/>
+        <w:rPr>
+          <w:rFonts w:ascii="Consolas" w:eastAsia="Times New Roman" w:hAnsi="Consolas" w:cs="Times New Roman"/>
+          <w:color w:val="D4D4D4"/>
+          <w:kern w:val="0"/>
+          <w:sz w:val="21"/>
+          <w:szCs w:val="21"/>
+          <w:lang w:eastAsia="pt-BR"/>
+          <w14:ligatures w14:val="none"/>
+        </w:rPr>
+      </w:pPr>
+      <w:r>
+        <w:rPr>
+          <w:rFonts w:ascii="Consolas" w:eastAsia="Times New Roman" w:hAnsi="Consolas" w:cs="Times New Roman"/>
+          <w:color w:val="D4D4D4"/>
+          <w:kern w:val="0"/>
+          <w:sz w:val="21"/>
+          <w:szCs w:val="21"/>
+          <w:lang w:eastAsia="pt-BR"/>
+          <w14:ligatures w14:val="none"/>
+        </w:rPr>
+        <w:t xml:space="preserve">    </w:t>
+      </w:r>
+      <w:r>
+        <w:rPr>
+          <w:rFonts w:ascii="Consolas" w:eastAsia="Times New Roman" w:hAnsi="Consolas" w:cs="Times New Roman"/>
+          <w:color w:val="9CDCFE"/>
+          <w:kern w:val="0"/>
+          <w:sz w:val="21"/>
+          <w:szCs w:val="21"/>
+          <w:lang w:eastAsia="pt-BR"/>
+          <w14:ligatures w14:val="none"/>
+        </w:rPr>
+        <w:t>background-color</w:t>
+      </w:r>
+      <w:r>
+        <w:rPr>
+          <w:rFonts w:ascii="Consolas" w:eastAsia="Times New Roman" w:hAnsi="Consolas" w:cs="Times New Roman"/>
+          <w:color w:val="D4D4D4"/>
+          <w:kern w:val="0"/>
+          <w:sz w:val="21"/>
+          <w:szCs w:val="21"/>
+          <w:lang w:eastAsia="pt-BR"/>
+          <w14:ligatures w14:val="none"/>
+        </w:rPr>
+        <w:t xml:space="preserve">: </w:t>
+      </w:r>
+      <w:r>
+        <w:rPr>
+          <w:rFonts w:ascii="Consolas" w:eastAsia="Times New Roman" w:hAnsi="Consolas" w:cs="Times New Roman"/>
+          <w:color w:val="CE9178"/>
+          <w:kern w:val="0"/>
+          <w:sz w:val="21"/>
+          <w:szCs w:val="21"/>
+          <w:lang w:eastAsia="pt-BR"/>
+          <w14:ligatures w14:val="none"/>
+        </w:rPr>
+        <w:t>#000</w:t>
+      </w:r>
+      <w:r>
+        <w:rPr>
+          <w:rFonts w:ascii="Consolas" w:eastAsia="Times New Roman" w:hAnsi="Consolas" w:cs="Times New Roman"/>
+          <w:color w:val="D4D4D4"/>
+          <w:kern w:val="0"/>
+          <w:sz w:val="21"/>
+          <w:szCs w:val="21"/>
+          <w:lang w:eastAsia="pt-BR"/>
+          <w14:ligatures w14:val="none"/>
+        </w:rPr>
+        <w:t>;</w:t>
+      </w:r>
+    </w:p>
+    <w:p>
+      <w:pPr>
+        <w:shd w:val="clear" w:color="auto" w:fill="1E1E1E"/>
+        <w:spacing w:after="0" w:line="285" w:lineRule="atLeast"/>
+        <w:rPr>
+          <w:rFonts w:ascii="Consolas" w:eastAsia="Times New Roman" w:hAnsi="Consolas" w:cs="Times New Roman"/>
+          <w:color w:val="D4D4D4"/>
+          <w:kern w:val="0"/>
+          <w:sz w:val="21"/>
+          <w:szCs w:val="21"/>
+          <w:lang w:eastAsia="pt-BR"/>
+          <w14:ligatures w14:val="none"/>
+        </w:rPr>
+      </w:pPr>
+      <w:r>
+        <w:rPr>
+          <w:rFonts w:ascii="Consolas" w:eastAsia="Times New Roman" w:hAnsi="Consolas" w:cs="Times New Roman"/>
+          <w:color w:val="D4D4D4"/>
+          <w:kern w:val="0"/>
+          <w:sz w:val="21"/>
+          <w:szCs w:val="21"/>
+          <w:lang w:eastAsia="pt-BR"/>
+          <w14:ligatures w14:val="none"/>
+        </w:rPr>
+        <w:t>}</w:t>
+      </w:r>
+    </w:p>
+    <w:p>
+      <w:pPr>
+        <w:shd w:val="clear" w:color="auto" w:fill="1E1E1E"/>
+        <w:spacing w:after="0" w:line="285" w:lineRule="atLeast"/>
+        <w:rPr>
+          <w:rFonts w:ascii="Consolas" w:eastAsia="Times New Roman" w:hAnsi="Consolas" w:cs="Times New Roman"/>
+          <w:color w:val="D4D4D4"/>
+          <w:kern w:val="0"/>
+          <w:sz w:val="21"/>
+          <w:szCs w:val="21"/>
+          <w:lang w:eastAsia="pt-BR"/>
+          <w14:ligatures w14:val="none"/>
+        </w:rPr>
+      </w:pPr>
+    </w:p>
+    <w:p>
+      <w:pPr>
+        <w:shd w:val="clear" w:color="auto" w:fill="1E1E1E"/>
+        <w:spacing w:after="0" w:line="285" w:lineRule="atLeast"/>
+        <w:rPr>
+          <w:rFonts w:ascii="Consolas" w:eastAsia="Times New Roman" w:hAnsi="Consolas" w:cs="Times New Roman"/>
+          <w:color w:val="D4D4D4"/>
+          <w:kern w:val="0"/>
+          <w:sz w:val="21"/>
+          <w:szCs w:val="21"/>
+          <w:lang w:eastAsia="pt-BR"/>
+          <w14:ligatures w14:val="none"/>
+        </w:rPr>
+      </w:pPr>
+      <w:proofErr w:type="gramStart"/>
+      <w:r>
+        <w:rPr>
+          <w:rFonts w:ascii="Consolas" w:eastAsia="Times New Roman" w:hAnsi="Consolas" w:cs="Times New Roman"/>
+          <w:color w:val="D7BA7D"/>
+          <w:kern w:val="0"/>
+          <w:sz w:val="21"/>
+          <w:szCs w:val="21"/>
+          <w:lang w:eastAsia="pt-BR"/>
+          <w14:ligatures w14:val="none"/>
+        </w:rPr>
+        <w:t>.</w:t>
+      </w:r>
+      <w:proofErr w:type="spellStart"/>
+      <w:r>
+        <w:rPr>
+          <w:rFonts w:ascii="Consolas" w:eastAsia="Times New Roman" w:hAnsi="Consolas" w:cs="Times New Roman"/>
+          <w:color w:val="D7BA7D"/>
+          <w:kern w:val="0"/>
+          <w:sz w:val="21"/>
+          <w:szCs w:val="21"/>
+          <w:lang w:eastAsia="pt-BR"/>
+          <w14:ligatures w14:val="none"/>
+        </w:rPr>
+        <w:t>active</w:t>
+      </w:r>
+      <w:proofErr w:type="spellEnd"/>
+      <w:proofErr w:type="gramEnd"/>
+      <w:r>
+        <w:rPr>
+          <w:rFonts w:ascii="Consolas" w:eastAsia="Times New Roman" w:hAnsi="Consolas" w:cs="Times New Roman"/>
+          <w:color w:val="D4D4D4"/>
+          <w:kern w:val="0"/>
+          <w:sz w:val="21"/>
+          <w:szCs w:val="21"/>
+          <w:lang w:eastAsia="pt-BR"/>
+          <w14:ligatures w14:val="none"/>
+        </w:rPr>
+        <w:t xml:space="preserve"> {</w:t>
+      </w:r>
+    </w:p>
+    <w:p>
+      <w:pPr>
+        <w:shd w:val="clear" w:color="auto" w:fill="1E1E1E"/>
+        <w:spacing w:after="0" w:line="285" w:lineRule="atLeast"/>
+        <w:rPr>
+          <w:rFonts w:ascii="Consolas" w:eastAsia="Times New Roman" w:hAnsi="Consolas" w:cs="Times New Roman"/>
+          <w:color w:val="D4D4D4"/>
+          <w:kern w:val="0"/>
+          <w:sz w:val="21"/>
+          <w:szCs w:val="21"/>
+          <w:lang w:eastAsia="pt-BR"/>
+          <w14:ligatures w14:val="none"/>
+        </w:rPr>
+      </w:pPr>
+      <w:r>
+        <w:rPr>
+          <w:rFonts w:ascii="Consolas" w:eastAsia="Times New Roman" w:hAnsi="Consolas" w:cs="Times New Roman"/>
+          <w:color w:val="D4D4D4"/>
+          <w:kern w:val="0"/>
+          <w:sz w:val="21"/>
+          <w:szCs w:val="21"/>
+          <w:lang w:eastAsia="pt-BR"/>
+          <w14:ligatures w14:val="none"/>
+        </w:rPr>
+        <w:t xml:space="preserve">    </w:t>
+      </w:r>
+      <w:r>
+        <w:rPr>
+          <w:rFonts w:ascii="Consolas" w:eastAsia="Times New Roman" w:hAnsi="Consolas" w:cs="Times New Roman"/>
+          <w:color w:val="9CDCFE"/>
+          <w:kern w:val="0"/>
+          <w:sz w:val="21"/>
+          <w:szCs w:val="21"/>
+          <w:lang w:eastAsia="pt-BR"/>
+          <w14:ligatures w14:val="none"/>
+        </w:rPr>
+        <w:t>background-color</w:t>
+      </w:r>
+      <w:r>
+        <w:rPr>
+          <w:rFonts w:ascii="Consolas" w:eastAsia="Times New Roman" w:hAnsi="Consolas" w:cs="Times New Roman"/>
+          <w:color w:val="D4D4D4"/>
+          <w:kern w:val="0"/>
+          <w:sz w:val="21"/>
+          <w:szCs w:val="21"/>
+          <w:lang w:eastAsia="pt-BR"/>
+          <w14:ligatures w14:val="none"/>
+        </w:rPr>
+        <w:t xml:space="preserve">: </w:t>
+      </w:r>
+      <w:r>
+        <w:rPr>
+          <w:rFonts w:ascii="Consolas" w:eastAsia="Times New Roman" w:hAnsi="Consolas" w:cs="Times New Roman"/>
+          <w:color w:val="CE9178"/>
+          <w:kern w:val="0"/>
+          <w:sz w:val="21"/>
+          <w:szCs w:val="21"/>
+          <w:lang w:eastAsia="pt-BR"/>
+          <w14:ligatures w14:val="none"/>
+        </w:rPr>
+        <w:t>#000</w:t>
+      </w:r>
+      <w:r>
+        <w:rPr>
+          <w:rFonts w:ascii="Consolas" w:eastAsia="Times New Roman" w:hAnsi="Consolas" w:cs="Times New Roman"/>
+          <w:color w:val="D4D4D4"/>
+          <w:kern w:val="0"/>
+          <w:sz w:val="21"/>
+          <w:szCs w:val="21"/>
+          <w:lang w:eastAsia="pt-BR"/>
+          <w14:ligatures w14:val="none"/>
+        </w:rPr>
+        <w:t>;</w:t>
+      </w:r>
+    </w:p>
+    <w:p>
+      <w:pPr>
+        <w:shd w:val="clear" w:color="auto" w:fill="1E1E1E"/>
+        <w:spacing w:after="0" w:line="285" w:lineRule="atLeast"/>
+        <w:rPr>
+          <w:rFonts w:ascii="Consolas" w:eastAsia="Times New Roman" w:hAnsi="Consolas" w:cs="Times New Roman"/>
+          <w:color w:val="D4D4D4"/>
+          <w:kern w:val="0"/>
+          <w:sz w:val="21"/>
+          <w:szCs w:val="21"/>
+          <w:lang w:eastAsia="pt-BR"/>
+          <w14:ligatures w14:val="none"/>
+        </w:rPr>
+      </w:pPr>
+      <w:r>
+        <w:rPr>
+          <w:rFonts w:ascii="Consolas" w:eastAsia="Times New Roman" w:hAnsi="Consolas" w:cs="Times New Roman"/>
+          <w:color w:val="D4D4D4"/>
+          <w:kern w:val="0"/>
+          <w:sz w:val="21"/>
+          <w:szCs w:val="21"/>
+          <w:lang w:eastAsia="pt-BR"/>
+          <w14:ligatures w14:val="none"/>
+        </w:rPr>
+        <w:t xml:space="preserve">    </w:t>
+      </w:r>
+      <w:r>
+        <w:rPr>
+          <w:rFonts w:ascii="Consolas" w:eastAsia="Times New Roman" w:hAnsi="Consolas" w:cs="Times New Roman"/>
+          <w:color w:val="9CDCFE"/>
+          <w:kern w:val="0"/>
+          <w:sz w:val="21"/>
+          <w:szCs w:val="21"/>
+          <w:lang w:eastAsia="pt-BR"/>
+          <w14:ligatures w14:val="none"/>
+        </w:rPr>
+        <w:t>color</w:t>
+      </w:r>
+      <w:r>
+        <w:rPr>
+          <w:rFonts w:ascii="Consolas" w:eastAsia="Times New Roman" w:hAnsi="Consolas" w:cs="Times New Roman"/>
+          <w:color w:val="D4D4D4"/>
+          <w:kern w:val="0"/>
+          <w:sz w:val="21"/>
+          <w:szCs w:val="21"/>
+          <w:lang w:eastAsia="pt-BR"/>
+          <w14:ligatures w14:val="none"/>
+        </w:rPr>
+        <w:t>:</w:t>
+      </w:r>
+      <w:r>
+        <w:rPr>
+          <w:rFonts w:ascii="Consolas" w:eastAsia="Times New Roman" w:hAnsi="Consolas" w:cs="Times New Roman"/>
+          <w:color w:val="CE9178"/>
+          <w:kern w:val="0"/>
+          <w:sz w:val="21"/>
+          <w:szCs w:val="21"/>
+          <w:lang w:eastAsia="pt-BR"/>
+          <w14:ligatures w14:val="none"/>
+        </w:rPr>
+        <w:t>#</w:t>
+      </w:r>
+      <w:proofErr w:type="spellStart"/>
+      <w:r>
+        <w:rPr>
+          <w:rFonts w:ascii="Consolas" w:eastAsia="Times New Roman" w:hAnsi="Consolas" w:cs="Times New Roman"/>
+          <w:color w:val="CE9178"/>
+          <w:kern w:val="0"/>
+          <w:sz w:val="21"/>
+          <w:szCs w:val="21"/>
+          <w:lang w:eastAsia="pt-BR"/>
+          <w14:ligatures w14:val="none"/>
+        </w:rPr>
+        <w:t>fff</w:t>
+      </w:r>
+      <w:proofErr w:type="spellEnd"/>
+    </w:p>
+    <w:p>
+      <w:pPr>
+        <w:shd w:val="clear" w:color="auto" w:fill="1E1E1E"/>
+        <w:spacing w:after="0" w:line="285" w:lineRule="atLeast"/>
+        <w:rPr>
+          <w:rFonts w:ascii="Consolas" w:eastAsia="Times New Roman" w:hAnsi="Consolas" w:cs="Times New Roman"/>
+          <w:color w:val="D4D4D4"/>
+          <w:kern w:val="0"/>
+          <w:sz w:val="21"/>
+          <w:szCs w:val="21"/>
+          <w:lang w:eastAsia="pt-BR"/>
+          <w14:ligatures w14:val="none"/>
+        </w:rPr>
+      </w:pPr>
+      <w:r>
+        <w:rPr>
+          <w:rFonts w:ascii="Consolas" w:eastAsia="Times New Roman" w:hAnsi="Consolas" w:cs="Times New Roman"/>
+          <w:color w:val="D4D4D4"/>
+          <w:kern w:val="0"/>
+          <w:sz w:val="21"/>
+          <w:szCs w:val="21"/>
+          <w:lang w:eastAsia="pt-BR"/>
+          <w14:ligatures w14:val="none"/>
+        </w:rPr>
+        <w:t>}</w:t>
+      </w:r>
+    </w:p>
+    <w:p>
+      <w:pPr>
+        <w:rPr>
+          <w:rFonts w:ascii="Arial" w:hAnsi="Arial" w:cs="Arial"/>
+          <w:b/>
+          <w:bCs/>
+          <w:sz w:val="24"/>
+          <w:szCs w:val="24"/>
+        </w:rPr>
+      </w:pPr>
+    </w:p>
+    <w:p>
+      <w:pPr>
         <w:rPr>
           <w:rFonts w:ascii="Arial" w:hAnsi="Arial" w:cs="Arial"/>
           <w:sz w:val="24"/>

</xml_diff>

<commit_message>
redirecionamento de url + conclusão da seção
</commit_message>
<xml_diff>
--- a/reactrouter/react-router/React.docx
+++ b/reactrouter/react-router/React.docx
@@ -42288,6 +42288,310 @@
     </w:p>
     <w:p>
       <w:pPr>
+        <w:rPr>
+          <w:rFonts w:ascii="Arial" w:hAnsi="Arial" w:cs="Arial"/>
+          <w:sz w:val="24"/>
+          <w:szCs w:val="24"/>
+        </w:rPr>
+      </w:pPr>
+    </w:p>
+    <w:p>
+      <w:pPr>
+        <w:pStyle w:val="PargrafodaLista"/>
+        <w:numPr>
+          <w:ilvl w:val="2"/>
+          <w:numId w:val="35"/>
+        </w:numPr>
+        <w:rPr>
+          <w:rFonts w:ascii="Arial" w:hAnsi="Arial" w:cs="Arial"/>
+          <w:b/>
+          <w:bCs/>
+          <w:sz w:val="24"/>
+          <w:szCs w:val="24"/>
+        </w:rPr>
+      </w:pPr>
+      <w:r>
+        <w:rPr>
+          <w:rFonts w:ascii="Arial" w:hAnsi="Arial" w:cs="Arial"/>
+          <w:b/>
+          <w:bCs/>
+          <w:sz w:val="24"/>
+          <w:szCs w:val="24"/>
+        </w:rPr>
+        <w:t>Redirecionamento da URL</w:t>
+      </w:r>
+    </w:p>
+    <w:p>
+      <w:pPr>
+        <w:rPr>
+          <w:rFonts w:ascii="Arial" w:hAnsi="Arial" w:cs="Arial"/>
+          <w:b/>
+          <w:bCs/>
+          <w:sz w:val="24"/>
+          <w:szCs w:val="24"/>
+        </w:rPr>
+      </w:pPr>
+    </w:p>
+    <w:p>
+      <w:pPr>
+        <w:spacing w:line="360" w:lineRule="auto"/>
+        <w:jc w:val="both"/>
+        <w:rPr>
+          <w:rFonts w:ascii="Arial" w:hAnsi="Arial" w:cs="Arial"/>
+          <w:sz w:val="24"/>
+          <w:szCs w:val="24"/>
+        </w:rPr>
+      </w:pPr>
+      <w:r>
+        <w:rPr>
+          <w:rFonts w:ascii="Arial" w:hAnsi="Arial" w:cs="Arial"/>
+          <w:sz w:val="24"/>
+          <w:szCs w:val="24"/>
+        </w:rPr>
+        <w:t xml:space="preserve">Podemos precisar de um </w:t>
+      </w:r>
+      <w:r>
+        <w:rPr>
+          <w:rFonts w:ascii="Arial" w:hAnsi="Arial" w:cs="Arial"/>
+          <w:b/>
+          <w:bCs/>
+          <w:sz w:val="24"/>
+          <w:szCs w:val="24"/>
+        </w:rPr>
+        <w:t>redirecionamento</w:t>
+      </w:r>
+      <w:r>
+        <w:rPr>
+          <w:rFonts w:ascii="Arial" w:hAnsi="Arial" w:cs="Arial"/>
+          <w:sz w:val="24"/>
+          <w:szCs w:val="24"/>
+        </w:rPr>
+        <w:t xml:space="preserve"> </w:t>
+      </w:r>
+      <w:r>
+        <w:rPr>
+          <w:rFonts w:ascii="Arial" w:hAnsi="Arial" w:cs="Arial"/>
+          <w:b/>
+          <w:bCs/>
+          <w:sz w:val="24"/>
+          <w:szCs w:val="24"/>
+        </w:rPr>
+        <w:t>de páginas</w:t>
+      </w:r>
+      <w:r>
+        <w:rPr>
+          <w:rFonts w:ascii="Arial" w:hAnsi="Arial" w:cs="Arial"/>
+          <w:sz w:val="24"/>
+          <w:szCs w:val="24"/>
+        </w:rPr>
+        <w:t xml:space="preserve"> eventualmente, ex.: uma </w:t>
+      </w:r>
+      <w:r>
+        <w:rPr>
+          <w:rFonts w:ascii="Arial" w:hAnsi="Arial" w:cs="Arial"/>
+          <w:b/>
+          <w:bCs/>
+          <w:sz w:val="24"/>
+          <w:szCs w:val="24"/>
+        </w:rPr>
+        <w:t>página antiga</w:t>
+      </w:r>
+      <w:r>
+        <w:rPr>
+          <w:rFonts w:ascii="Arial" w:hAnsi="Arial" w:cs="Arial"/>
+          <w:sz w:val="24"/>
+          <w:szCs w:val="24"/>
+        </w:rPr>
+        <w:t xml:space="preserve"> do sistema </w:t>
+      </w:r>
+      <w:r>
+        <w:rPr>
+          <w:rFonts w:ascii="Arial" w:hAnsi="Arial" w:cs="Arial"/>
+          <w:b/>
+          <w:bCs/>
+          <w:sz w:val="24"/>
+          <w:szCs w:val="24"/>
+        </w:rPr>
+        <w:t>responde</w:t>
+      </w:r>
+      <w:r>
+        <w:rPr>
+          <w:rFonts w:ascii="Arial" w:hAnsi="Arial" w:cs="Arial"/>
+          <w:sz w:val="24"/>
+          <w:szCs w:val="24"/>
+        </w:rPr>
+        <w:t xml:space="preserve"> agora uma </w:t>
+      </w:r>
+      <w:r>
+        <w:rPr>
+          <w:rFonts w:ascii="Arial" w:hAnsi="Arial" w:cs="Arial"/>
+          <w:b/>
+          <w:bCs/>
+          <w:sz w:val="24"/>
+          <w:szCs w:val="24"/>
+        </w:rPr>
+        <w:t>nova URL</w:t>
+      </w:r>
+      <w:r>
+        <w:rPr>
+          <w:rFonts w:ascii="Arial" w:hAnsi="Arial" w:cs="Arial"/>
+          <w:sz w:val="24"/>
+          <w:szCs w:val="24"/>
+        </w:rPr>
+        <w:t>;</w:t>
+      </w:r>
+    </w:p>
+    <w:p>
+      <w:pPr>
+        <w:jc w:val="both"/>
+        <w:rPr>
+          <w:rFonts w:ascii="Arial" w:hAnsi="Arial" w:cs="Arial"/>
+          <w:sz w:val="24"/>
+          <w:szCs w:val="24"/>
+        </w:rPr>
+      </w:pPr>
+      <w:r>
+        <w:rPr>
+          <w:rFonts w:ascii="Arial" w:hAnsi="Arial" w:cs="Arial"/>
+          <w:sz w:val="24"/>
+          <w:szCs w:val="24"/>
+        </w:rPr>
+        <w:t xml:space="preserve">Para isso vamos </w:t>
+      </w:r>
+      <w:r>
+        <w:rPr>
+          <w:rFonts w:ascii="Arial" w:hAnsi="Arial" w:cs="Arial"/>
+          <w:b/>
+          <w:bCs/>
+          <w:sz w:val="24"/>
+          <w:szCs w:val="24"/>
+        </w:rPr>
+        <w:t>criar</w:t>
+      </w:r>
+      <w:r>
+        <w:rPr>
+          <w:rFonts w:ascii="Arial" w:hAnsi="Arial" w:cs="Arial"/>
+          <w:sz w:val="24"/>
+          <w:szCs w:val="24"/>
+        </w:rPr>
+        <w:t xml:space="preserve"> uma rota com </w:t>
+      </w:r>
+      <w:r>
+        <w:rPr>
+          <w:rFonts w:ascii="Arial" w:hAnsi="Arial" w:cs="Arial"/>
+          <w:b/>
+          <w:bCs/>
+          <w:sz w:val="24"/>
+          <w:szCs w:val="24"/>
+        </w:rPr>
+        <w:t>Route</w:t>
+      </w:r>
+      <w:r>
+        <w:rPr>
+          <w:rFonts w:ascii="Arial" w:hAnsi="Arial" w:cs="Arial"/>
+          <w:sz w:val="24"/>
+          <w:szCs w:val="24"/>
+        </w:rPr>
+        <w:t xml:space="preserve"> normalmente;</w:t>
+      </w:r>
+    </w:p>
+    <w:p>
+      <w:pPr>
+        <w:jc w:val="both"/>
+        <w:rPr>
+          <w:rFonts w:ascii="Arial" w:hAnsi="Arial" w:cs="Arial"/>
+          <w:sz w:val="24"/>
+          <w:szCs w:val="24"/>
+        </w:rPr>
+      </w:pPr>
+      <w:r>
+        <w:rPr>
+          <w:rFonts w:ascii="Arial" w:hAnsi="Arial" w:cs="Arial"/>
+          <w:sz w:val="24"/>
+          <w:szCs w:val="24"/>
+        </w:rPr>
+        <w:lastRenderedPageBreak/>
+        <w:t xml:space="preserve">Em </w:t>
+      </w:r>
+      <w:proofErr w:type="spellStart"/>
+      <w:r>
+        <w:rPr>
+          <w:rFonts w:ascii="Arial" w:hAnsi="Arial" w:cs="Arial"/>
+          <w:sz w:val="24"/>
+          <w:szCs w:val="24"/>
+        </w:rPr>
+        <w:t>element</w:t>
+      </w:r>
+      <w:proofErr w:type="spellEnd"/>
+      <w:r>
+        <w:rPr>
+          <w:rFonts w:ascii="Arial" w:hAnsi="Arial" w:cs="Arial"/>
+          <w:sz w:val="24"/>
+          <w:szCs w:val="24"/>
+        </w:rPr>
+        <w:t xml:space="preserve"> vamos utilizar o </w:t>
+      </w:r>
+      <w:r>
+        <w:rPr>
+          <w:rFonts w:ascii="Arial" w:hAnsi="Arial" w:cs="Arial"/>
+          <w:b/>
+          <w:bCs/>
+          <w:sz w:val="24"/>
+          <w:szCs w:val="24"/>
+        </w:rPr>
+        <w:t>componente</w:t>
+      </w:r>
+      <w:r>
+        <w:rPr>
+          <w:rFonts w:ascii="Arial" w:hAnsi="Arial" w:cs="Arial"/>
+          <w:sz w:val="24"/>
+          <w:szCs w:val="24"/>
+        </w:rPr>
+        <w:t xml:space="preserve"> </w:t>
+      </w:r>
+      <w:proofErr w:type="spellStart"/>
+      <w:r>
+        <w:rPr>
+          <w:rFonts w:ascii="Arial" w:hAnsi="Arial" w:cs="Arial"/>
+          <w:b/>
+          <w:bCs/>
+          <w:sz w:val="24"/>
+          <w:szCs w:val="24"/>
+        </w:rPr>
+        <w:t>Navigate</w:t>
+      </w:r>
+      <w:proofErr w:type="spellEnd"/>
+      <w:r>
+        <w:rPr>
+          <w:rFonts w:ascii="Arial" w:hAnsi="Arial" w:cs="Arial"/>
+          <w:sz w:val="24"/>
+          <w:szCs w:val="24"/>
+        </w:rPr>
+        <w:t xml:space="preserve"> com um </w:t>
+      </w:r>
+      <w:proofErr w:type="spellStart"/>
+      <w:r>
+        <w:rPr>
+          <w:rFonts w:ascii="Arial" w:hAnsi="Arial" w:cs="Arial"/>
+          <w:b/>
+          <w:bCs/>
+          <w:sz w:val="24"/>
+          <w:szCs w:val="24"/>
+        </w:rPr>
+        <w:t>to</w:t>
+      </w:r>
+      <w:proofErr w:type="spellEnd"/>
+      <w:r>
+        <w:rPr>
+          <w:rFonts w:ascii="Arial" w:hAnsi="Arial" w:cs="Arial"/>
+          <w:sz w:val="24"/>
+          <w:szCs w:val="24"/>
+        </w:rPr>
+        <w:t xml:space="preserve"> que vai para a rota correta.</w:t>
+      </w:r>
+    </w:p>
+    <w:p>
+      <w:pPr>
         <w:shd w:val="clear" w:color="auto" w:fill="1E1E1E"/>
         <w:spacing w:after="0" w:line="285" w:lineRule="atLeast"/>
         <w:rPr>
@@ -42300,20 +42604,567 @@
           <w14:ligatures w14:val="none"/>
         </w:rPr>
       </w:pPr>
-    </w:p>
-    <w:p>
-      <w:pPr>
-        <w:jc w:val="both"/>
-        <w:rPr>
-          <w:rFonts w:ascii="Arial" w:hAnsi="Arial" w:cs="Arial"/>
-          <w:sz w:val="24"/>
-          <w:szCs w:val="24"/>
-        </w:rPr>
-      </w:pPr>
-    </w:p>
-    <w:p>
-      <w:pPr>
-        <w:ind w:left="360"/>
+      <w:proofErr w:type="spellStart"/>
+      <w:r>
+        <w:rPr>
+          <w:rFonts w:ascii="Consolas" w:eastAsia="Times New Roman" w:hAnsi="Consolas" w:cs="Times New Roman"/>
+          <w:color w:val="C586C0"/>
+          <w:kern w:val="0"/>
+          <w:sz w:val="21"/>
+          <w:szCs w:val="21"/>
+          <w:lang w:eastAsia="pt-BR"/>
+          <w14:ligatures w14:val="none"/>
+        </w:rPr>
+        <w:t>import</w:t>
+      </w:r>
+      <w:proofErr w:type="spellEnd"/>
+      <w:r>
+        <w:rPr>
+          <w:rFonts w:ascii="Consolas" w:eastAsia="Times New Roman" w:hAnsi="Consolas" w:cs="Times New Roman"/>
+          <w:color w:val="D4D4D4"/>
+          <w:kern w:val="0"/>
+          <w:sz w:val="21"/>
+          <w:szCs w:val="21"/>
+          <w:lang w:eastAsia="pt-BR"/>
+          <w14:ligatures w14:val="none"/>
+        </w:rPr>
+        <w:t xml:space="preserve"> </w:t>
+      </w:r>
+      <w:proofErr w:type="gramStart"/>
+      <w:r>
+        <w:rPr>
+          <w:rFonts w:ascii="Consolas" w:eastAsia="Times New Roman" w:hAnsi="Consolas" w:cs="Times New Roman"/>
+          <w:color w:val="D4D4D4"/>
+          <w:kern w:val="0"/>
+          <w:sz w:val="21"/>
+          <w:szCs w:val="21"/>
+          <w:lang w:eastAsia="pt-BR"/>
+          <w14:ligatures w14:val="none"/>
+        </w:rPr>
+        <w:t xml:space="preserve">{ </w:t>
+      </w:r>
+      <w:proofErr w:type="spellStart"/>
+      <w:r>
+        <w:rPr>
+          <w:rFonts w:ascii="Consolas" w:eastAsia="Times New Roman" w:hAnsi="Consolas" w:cs="Times New Roman"/>
+          <w:color w:val="9CDCFE"/>
+          <w:kern w:val="0"/>
+          <w:sz w:val="21"/>
+          <w:szCs w:val="21"/>
+          <w:lang w:eastAsia="pt-BR"/>
+          <w14:ligatures w14:val="none"/>
+        </w:rPr>
+        <w:t>BrowserRouter</w:t>
+      </w:r>
+      <w:proofErr w:type="spellEnd"/>
+      <w:proofErr w:type="gramEnd"/>
+      <w:r>
+        <w:rPr>
+          <w:rFonts w:ascii="Consolas" w:eastAsia="Times New Roman" w:hAnsi="Consolas" w:cs="Times New Roman"/>
+          <w:color w:val="D4D4D4"/>
+          <w:kern w:val="0"/>
+          <w:sz w:val="21"/>
+          <w:szCs w:val="21"/>
+          <w:lang w:eastAsia="pt-BR"/>
+          <w14:ligatures w14:val="none"/>
+        </w:rPr>
+        <w:t xml:space="preserve">, </w:t>
+      </w:r>
+      <w:proofErr w:type="spellStart"/>
+      <w:r>
+        <w:rPr>
+          <w:rFonts w:ascii="Consolas" w:eastAsia="Times New Roman" w:hAnsi="Consolas" w:cs="Times New Roman"/>
+          <w:color w:val="9CDCFE"/>
+          <w:kern w:val="0"/>
+          <w:sz w:val="21"/>
+          <w:szCs w:val="21"/>
+          <w:lang w:eastAsia="pt-BR"/>
+          <w14:ligatures w14:val="none"/>
+        </w:rPr>
+        <w:t>Routes</w:t>
+      </w:r>
+      <w:proofErr w:type="spellEnd"/>
+      <w:r>
+        <w:rPr>
+          <w:rFonts w:ascii="Consolas" w:eastAsia="Times New Roman" w:hAnsi="Consolas" w:cs="Times New Roman"/>
+          <w:color w:val="D4D4D4"/>
+          <w:kern w:val="0"/>
+          <w:sz w:val="21"/>
+          <w:szCs w:val="21"/>
+          <w:lang w:eastAsia="pt-BR"/>
+          <w14:ligatures w14:val="none"/>
+        </w:rPr>
+        <w:t xml:space="preserve">, </w:t>
+      </w:r>
+      <w:r>
+        <w:rPr>
+          <w:rFonts w:ascii="Consolas" w:eastAsia="Times New Roman" w:hAnsi="Consolas" w:cs="Times New Roman"/>
+          <w:color w:val="9CDCFE"/>
+          <w:kern w:val="0"/>
+          <w:sz w:val="21"/>
+          <w:szCs w:val="21"/>
+          <w:lang w:eastAsia="pt-BR"/>
+          <w14:ligatures w14:val="none"/>
+        </w:rPr>
+        <w:t>Route</w:t>
+      </w:r>
+      <w:r>
+        <w:rPr>
+          <w:rFonts w:ascii="Consolas" w:eastAsia="Times New Roman" w:hAnsi="Consolas" w:cs="Times New Roman"/>
+          <w:color w:val="D4D4D4"/>
+          <w:kern w:val="0"/>
+          <w:sz w:val="21"/>
+          <w:szCs w:val="21"/>
+          <w:lang w:eastAsia="pt-BR"/>
+          <w14:ligatures w14:val="none"/>
+        </w:rPr>
+        <w:t xml:space="preserve">, </w:t>
+      </w:r>
+      <w:proofErr w:type="spellStart"/>
+      <w:r>
+        <w:rPr>
+          <w:rFonts w:ascii="Consolas" w:eastAsia="Times New Roman" w:hAnsi="Consolas" w:cs="Times New Roman"/>
+          <w:color w:val="9CDCFE"/>
+          <w:kern w:val="0"/>
+          <w:sz w:val="21"/>
+          <w:szCs w:val="21"/>
+          <w:lang w:eastAsia="pt-BR"/>
+          <w14:ligatures w14:val="none"/>
+        </w:rPr>
+        <w:t>Navigate</w:t>
+      </w:r>
+      <w:proofErr w:type="spellEnd"/>
+      <w:r>
+        <w:rPr>
+          <w:rFonts w:ascii="Consolas" w:eastAsia="Times New Roman" w:hAnsi="Consolas" w:cs="Times New Roman"/>
+          <w:color w:val="D4D4D4"/>
+          <w:kern w:val="0"/>
+          <w:sz w:val="21"/>
+          <w:szCs w:val="21"/>
+          <w:lang w:eastAsia="pt-BR"/>
+          <w14:ligatures w14:val="none"/>
+        </w:rPr>
+        <w:t xml:space="preserve"> } </w:t>
+      </w:r>
+      <w:proofErr w:type="spellStart"/>
+      <w:r>
+        <w:rPr>
+          <w:rFonts w:ascii="Consolas" w:eastAsia="Times New Roman" w:hAnsi="Consolas" w:cs="Times New Roman"/>
+          <w:color w:val="C586C0"/>
+          <w:kern w:val="0"/>
+          <w:sz w:val="21"/>
+          <w:szCs w:val="21"/>
+          <w:lang w:eastAsia="pt-BR"/>
+          <w14:ligatures w14:val="none"/>
+        </w:rPr>
+        <w:t>from</w:t>
+      </w:r>
+      <w:proofErr w:type="spellEnd"/>
+      <w:r>
+        <w:rPr>
+          <w:rFonts w:ascii="Consolas" w:eastAsia="Times New Roman" w:hAnsi="Consolas" w:cs="Times New Roman"/>
+          <w:color w:val="D4D4D4"/>
+          <w:kern w:val="0"/>
+          <w:sz w:val="21"/>
+          <w:szCs w:val="21"/>
+          <w:lang w:eastAsia="pt-BR"/>
+          <w14:ligatures w14:val="none"/>
+        </w:rPr>
+        <w:t xml:space="preserve"> </w:t>
+      </w:r>
+      <w:r>
+        <w:rPr>
+          <w:rFonts w:ascii="Consolas" w:eastAsia="Times New Roman" w:hAnsi="Consolas" w:cs="Times New Roman"/>
+          <w:color w:val="CE9178"/>
+          <w:kern w:val="0"/>
+          <w:sz w:val="21"/>
+          <w:szCs w:val="21"/>
+          <w:lang w:eastAsia="pt-BR"/>
+          <w14:ligatures w14:val="none"/>
+        </w:rPr>
+        <w:t>'</w:t>
+      </w:r>
+      <w:proofErr w:type="spellStart"/>
+      <w:r>
+        <w:rPr>
+          <w:rFonts w:ascii="Consolas" w:eastAsia="Times New Roman" w:hAnsi="Consolas" w:cs="Times New Roman"/>
+          <w:color w:val="CE9178"/>
+          <w:kern w:val="0"/>
+          <w:sz w:val="21"/>
+          <w:szCs w:val="21"/>
+          <w:lang w:eastAsia="pt-BR"/>
+          <w14:ligatures w14:val="none"/>
+        </w:rPr>
+        <w:t>react</w:t>
+      </w:r>
+      <w:proofErr w:type="spellEnd"/>
+      <w:r>
+        <w:rPr>
+          <w:rFonts w:ascii="Consolas" w:eastAsia="Times New Roman" w:hAnsi="Consolas" w:cs="Times New Roman"/>
+          <w:color w:val="CE9178"/>
+          <w:kern w:val="0"/>
+          <w:sz w:val="21"/>
+          <w:szCs w:val="21"/>
+          <w:lang w:eastAsia="pt-BR"/>
+          <w14:ligatures w14:val="none"/>
+        </w:rPr>
+        <w:t>-</w:t>
+      </w:r>
+      <w:proofErr w:type="spellStart"/>
+      <w:r>
+        <w:rPr>
+          <w:rFonts w:ascii="Consolas" w:eastAsia="Times New Roman" w:hAnsi="Consolas" w:cs="Times New Roman"/>
+          <w:color w:val="CE9178"/>
+          <w:kern w:val="0"/>
+          <w:sz w:val="21"/>
+          <w:szCs w:val="21"/>
+          <w:lang w:eastAsia="pt-BR"/>
+          <w14:ligatures w14:val="none"/>
+        </w:rPr>
+        <w:t>router</w:t>
+      </w:r>
+      <w:proofErr w:type="spellEnd"/>
+      <w:r>
+        <w:rPr>
+          <w:rFonts w:ascii="Consolas" w:eastAsia="Times New Roman" w:hAnsi="Consolas" w:cs="Times New Roman"/>
+          <w:color w:val="CE9178"/>
+          <w:kern w:val="0"/>
+          <w:sz w:val="21"/>
+          <w:szCs w:val="21"/>
+          <w:lang w:eastAsia="pt-BR"/>
+          <w14:ligatures w14:val="none"/>
+        </w:rPr>
+        <w:t>-dom'</w:t>
+      </w:r>
+    </w:p>
+    <w:p>
+      <w:pPr>
+        <w:jc w:val="both"/>
+        <w:rPr>
+          <w:rFonts w:ascii="Arial" w:hAnsi="Arial" w:cs="Arial"/>
+          <w:sz w:val="24"/>
+          <w:szCs w:val="24"/>
+        </w:rPr>
+      </w:pPr>
+    </w:p>
+    <w:p>
+      <w:pPr>
+        <w:shd w:val="clear" w:color="auto" w:fill="1E1E1E"/>
+        <w:spacing w:after="0" w:line="285" w:lineRule="atLeast"/>
+        <w:rPr>
+          <w:rFonts w:ascii="Consolas" w:eastAsia="Times New Roman" w:hAnsi="Consolas" w:cs="Times New Roman"/>
+          <w:color w:val="D4D4D4"/>
+          <w:kern w:val="0"/>
+          <w:sz w:val="21"/>
+          <w:szCs w:val="21"/>
+          <w:lang w:eastAsia="pt-BR"/>
+          <w14:ligatures w14:val="none"/>
+        </w:rPr>
+      </w:pPr>
+      <w:r>
+        <w:rPr>
+          <w:rFonts w:ascii="Consolas" w:eastAsia="Times New Roman" w:hAnsi="Consolas" w:cs="Times New Roman"/>
+          <w:color w:val="808080"/>
+          <w:kern w:val="0"/>
+          <w:sz w:val="21"/>
+          <w:szCs w:val="21"/>
+          <w:lang w:eastAsia="pt-BR"/>
+          <w14:ligatures w14:val="none"/>
+        </w:rPr>
+        <w:t>&lt;</w:t>
+      </w:r>
+      <w:r>
+        <w:rPr>
+          <w:rFonts w:ascii="Consolas" w:eastAsia="Times New Roman" w:hAnsi="Consolas" w:cs="Times New Roman"/>
+          <w:color w:val="4EC9B0"/>
+          <w:kern w:val="0"/>
+          <w:sz w:val="21"/>
+          <w:szCs w:val="21"/>
+          <w:lang w:eastAsia="pt-BR"/>
+          <w14:ligatures w14:val="none"/>
+        </w:rPr>
+        <w:t>Route</w:t>
+      </w:r>
+      <w:r>
+        <w:rPr>
+          <w:rFonts w:ascii="Consolas" w:eastAsia="Times New Roman" w:hAnsi="Consolas" w:cs="Times New Roman"/>
+          <w:color w:val="D4D4D4"/>
+          <w:kern w:val="0"/>
+          <w:sz w:val="21"/>
+          <w:szCs w:val="21"/>
+          <w:lang w:eastAsia="pt-BR"/>
+          <w14:ligatures w14:val="none"/>
+        </w:rPr>
+        <w:t xml:space="preserve"> </w:t>
+      </w:r>
+      <w:r>
+        <w:rPr>
+          <w:rFonts w:ascii="Consolas" w:eastAsia="Times New Roman" w:hAnsi="Consolas" w:cs="Times New Roman"/>
+          <w:color w:val="9CDCFE"/>
+          <w:kern w:val="0"/>
+          <w:sz w:val="21"/>
+          <w:szCs w:val="21"/>
+          <w:lang w:eastAsia="pt-BR"/>
+          <w14:ligatures w14:val="none"/>
+        </w:rPr>
+        <w:t>path</w:t>
+      </w:r>
+      <w:r>
+        <w:rPr>
+          <w:rFonts w:ascii="Consolas" w:eastAsia="Times New Roman" w:hAnsi="Consolas" w:cs="Times New Roman"/>
+          <w:color w:val="D4D4D4"/>
+          <w:kern w:val="0"/>
+          <w:sz w:val="21"/>
+          <w:szCs w:val="21"/>
+          <w:lang w:eastAsia="pt-BR"/>
+          <w14:ligatures w14:val="none"/>
+        </w:rPr>
+        <w:t>=</w:t>
+      </w:r>
+      <w:r>
+        <w:rPr>
+          <w:rFonts w:ascii="Consolas" w:eastAsia="Times New Roman" w:hAnsi="Consolas" w:cs="Times New Roman"/>
+          <w:color w:val="CE9178"/>
+          <w:kern w:val="0"/>
+          <w:sz w:val="21"/>
+          <w:szCs w:val="21"/>
+          <w:lang w:eastAsia="pt-BR"/>
+          <w14:ligatures w14:val="none"/>
+        </w:rPr>
+        <w:t>'/</w:t>
+      </w:r>
+      <w:proofErr w:type="spellStart"/>
+      <w:r>
+        <w:rPr>
+          <w:rFonts w:ascii="Consolas" w:eastAsia="Times New Roman" w:hAnsi="Consolas" w:cs="Times New Roman"/>
+          <w:color w:val="CE9178"/>
+          <w:kern w:val="0"/>
+          <w:sz w:val="21"/>
+          <w:szCs w:val="21"/>
+          <w:lang w:eastAsia="pt-BR"/>
+          <w14:ligatures w14:val="none"/>
+        </w:rPr>
+        <w:t>company</w:t>
+      </w:r>
+      <w:proofErr w:type="spellEnd"/>
+      <w:r>
+        <w:rPr>
+          <w:rFonts w:ascii="Consolas" w:eastAsia="Times New Roman" w:hAnsi="Consolas" w:cs="Times New Roman"/>
+          <w:color w:val="CE9178"/>
+          <w:kern w:val="0"/>
+          <w:sz w:val="21"/>
+          <w:szCs w:val="21"/>
+          <w:lang w:eastAsia="pt-BR"/>
+          <w14:ligatures w14:val="none"/>
+        </w:rPr>
+        <w:t>'</w:t>
+      </w:r>
+      <w:r>
+        <w:rPr>
+          <w:rFonts w:ascii="Consolas" w:eastAsia="Times New Roman" w:hAnsi="Consolas" w:cs="Times New Roman"/>
+          <w:color w:val="D4D4D4"/>
+          <w:kern w:val="0"/>
+          <w:sz w:val="21"/>
+          <w:szCs w:val="21"/>
+          <w:lang w:eastAsia="pt-BR"/>
+          <w14:ligatures w14:val="none"/>
+        </w:rPr>
+        <w:t xml:space="preserve"> </w:t>
+      </w:r>
+      <w:proofErr w:type="spellStart"/>
+      <w:r>
+        <w:rPr>
+          <w:rFonts w:ascii="Consolas" w:eastAsia="Times New Roman" w:hAnsi="Consolas" w:cs="Times New Roman"/>
+          <w:color w:val="9CDCFE"/>
+          <w:kern w:val="0"/>
+          <w:sz w:val="21"/>
+          <w:szCs w:val="21"/>
+          <w:lang w:eastAsia="pt-BR"/>
+          <w14:ligatures w14:val="none"/>
+        </w:rPr>
+        <w:t>element</w:t>
+      </w:r>
+      <w:proofErr w:type="spellEnd"/>
+      <w:proofErr w:type="gramStart"/>
+      <w:r>
+        <w:rPr>
+          <w:rFonts w:ascii="Consolas" w:eastAsia="Times New Roman" w:hAnsi="Consolas" w:cs="Times New Roman"/>
+          <w:color w:val="D4D4D4"/>
+          <w:kern w:val="0"/>
+          <w:sz w:val="21"/>
+          <w:szCs w:val="21"/>
+          <w:lang w:eastAsia="pt-BR"/>
+          <w14:ligatures w14:val="none"/>
+        </w:rPr>
+        <w:t>=</w:t>
+      </w:r>
+      <w:r>
+        <w:rPr>
+          <w:rFonts w:ascii="Consolas" w:eastAsia="Times New Roman" w:hAnsi="Consolas" w:cs="Times New Roman"/>
+          <w:color w:val="569CD6"/>
+          <w:kern w:val="0"/>
+          <w:sz w:val="21"/>
+          <w:szCs w:val="21"/>
+          <w:lang w:eastAsia="pt-BR"/>
+          <w14:ligatures w14:val="none"/>
+        </w:rPr>
+        <w:t>{</w:t>
+      </w:r>
+      <w:proofErr w:type="gramEnd"/>
+      <w:r>
+        <w:rPr>
+          <w:rFonts w:ascii="Consolas" w:eastAsia="Times New Roman" w:hAnsi="Consolas" w:cs="Times New Roman"/>
+          <w:color w:val="808080"/>
+          <w:kern w:val="0"/>
+          <w:sz w:val="21"/>
+          <w:szCs w:val="21"/>
+          <w:lang w:eastAsia="pt-BR"/>
+          <w14:ligatures w14:val="none"/>
+        </w:rPr>
+        <w:t>&lt;</w:t>
+      </w:r>
+      <w:proofErr w:type="spellStart"/>
+      <w:r>
+        <w:rPr>
+          <w:rFonts w:ascii="Consolas" w:eastAsia="Times New Roman" w:hAnsi="Consolas" w:cs="Times New Roman"/>
+          <w:color w:val="4EC9B0"/>
+          <w:kern w:val="0"/>
+          <w:sz w:val="21"/>
+          <w:szCs w:val="21"/>
+          <w:lang w:eastAsia="pt-BR"/>
+          <w14:ligatures w14:val="none"/>
+        </w:rPr>
+        <w:t>Navigate</w:t>
+      </w:r>
+      <w:proofErr w:type="spellEnd"/>
+      <w:r>
+        <w:rPr>
+          <w:rFonts w:ascii="Consolas" w:eastAsia="Times New Roman" w:hAnsi="Consolas" w:cs="Times New Roman"/>
+          <w:color w:val="D4D4D4"/>
+          <w:kern w:val="0"/>
+          <w:sz w:val="21"/>
+          <w:szCs w:val="21"/>
+          <w:lang w:eastAsia="pt-BR"/>
+          <w14:ligatures w14:val="none"/>
+        </w:rPr>
+        <w:t xml:space="preserve"> </w:t>
+      </w:r>
+      <w:proofErr w:type="spellStart"/>
+      <w:r>
+        <w:rPr>
+          <w:rFonts w:ascii="Consolas" w:eastAsia="Times New Roman" w:hAnsi="Consolas" w:cs="Times New Roman"/>
+          <w:color w:val="9CDCFE"/>
+          <w:kern w:val="0"/>
+          <w:sz w:val="21"/>
+          <w:szCs w:val="21"/>
+          <w:lang w:eastAsia="pt-BR"/>
+          <w14:ligatures w14:val="none"/>
+        </w:rPr>
+        <w:t>to</w:t>
+      </w:r>
+      <w:proofErr w:type="spellEnd"/>
+      <w:r>
+        <w:rPr>
+          <w:rFonts w:ascii="Consolas" w:eastAsia="Times New Roman" w:hAnsi="Consolas" w:cs="Times New Roman"/>
+          <w:color w:val="D4D4D4"/>
+          <w:kern w:val="0"/>
+          <w:sz w:val="21"/>
+          <w:szCs w:val="21"/>
+          <w:lang w:eastAsia="pt-BR"/>
+          <w14:ligatures w14:val="none"/>
+        </w:rPr>
+        <w:t>=</w:t>
+      </w:r>
+      <w:r>
+        <w:rPr>
+          <w:rFonts w:ascii="Consolas" w:eastAsia="Times New Roman" w:hAnsi="Consolas" w:cs="Times New Roman"/>
+          <w:color w:val="CE9178"/>
+          <w:kern w:val="0"/>
+          <w:sz w:val="21"/>
+          <w:szCs w:val="21"/>
+          <w:lang w:eastAsia="pt-BR"/>
+          <w14:ligatures w14:val="none"/>
+        </w:rPr>
+        <w:t>"/</w:t>
+      </w:r>
+      <w:proofErr w:type="spellStart"/>
+      <w:r>
+        <w:rPr>
+          <w:rFonts w:ascii="Consolas" w:eastAsia="Times New Roman" w:hAnsi="Consolas" w:cs="Times New Roman"/>
+          <w:color w:val="CE9178"/>
+          <w:kern w:val="0"/>
+          <w:sz w:val="21"/>
+          <w:szCs w:val="21"/>
+          <w:lang w:eastAsia="pt-BR"/>
+          <w14:ligatures w14:val="none"/>
+        </w:rPr>
+        <w:t>about</w:t>
+      </w:r>
+      <w:proofErr w:type="spellEnd"/>
+      <w:r>
+        <w:rPr>
+          <w:rFonts w:ascii="Consolas" w:eastAsia="Times New Roman" w:hAnsi="Consolas" w:cs="Times New Roman"/>
+          <w:color w:val="CE9178"/>
+          <w:kern w:val="0"/>
+          <w:sz w:val="21"/>
+          <w:szCs w:val="21"/>
+          <w:lang w:eastAsia="pt-BR"/>
+          <w14:ligatures w14:val="none"/>
+        </w:rPr>
+        <w:t>"</w:t>
+      </w:r>
+      <w:r>
+        <w:rPr>
+          <w:rFonts w:ascii="Consolas" w:eastAsia="Times New Roman" w:hAnsi="Consolas" w:cs="Times New Roman"/>
+          <w:color w:val="808080"/>
+          <w:kern w:val="0"/>
+          <w:sz w:val="21"/>
+          <w:szCs w:val="21"/>
+          <w:lang w:eastAsia="pt-BR"/>
+          <w14:ligatures w14:val="none"/>
+        </w:rPr>
+        <w:t>/&gt;</w:t>
+      </w:r>
+      <w:r>
+        <w:rPr>
+          <w:rFonts w:ascii="Consolas" w:eastAsia="Times New Roman" w:hAnsi="Consolas" w:cs="Times New Roman"/>
+          <w:color w:val="569CD6"/>
+          <w:kern w:val="0"/>
+          <w:sz w:val="21"/>
+          <w:szCs w:val="21"/>
+          <w:lang w:eastAsia="pt-BR"/>
+          <w14:ligatures w14:val="none"/>
+        </w:rPr>
+        <w:t>}</w:t>
+      </w:r>
+      <w:r>
+        <w:rPr>
+          <w:rFonts w:ascii="Consolas" w:eastAsia="Times New Roman" w:hAnsi="Consolas" w:cs="Times New Roman"/>
+          <w:color w:val="D4D4D4"/>
+          <w:kern w:val="0"/>
+          <w:sz w:val="21"/>
+          <w:szCs w:val="21"/>
+          <w:lang w:eastAsia="pt-BR"/>
+          <w14:ligatures w14:val="none"/>
+        </w:rPr>
+        <w:t xml:space="preserve"> </w:t>
+      </w:r>
+      <w:r>
+        <w:rPr>
+          <w:rFonts w:ascii="Consolas" w:eastAsia="Times New Roman" w:hAnsi="Consolas" w:cs="Times New Roman"/>
+          <w:color w:val="808080"/>
+          <w:kern w:val="0"/>
+          <w:sz w:val="21"/>
+          <w:szCs w:val="21"/>
+          <w:lang w:eastAsia="pt-BR"/>
+          <w14:ligatures w14:val="none"/>
+        </w:rPr>
+        <w:t>/&gt;</w:t>
+      </w:r>
+    </w:p>
+    <w:p>
+      <w:pPr>
+        <w:jc w:val="both"/>
         <w:rPr>
           <w:rFonts w:ascii="Arial" w:hAnsi="Arial" w:cs="Arial"/>
           <w:sz w:val="24"/>
@@ -45535,7 +46386,7 @@
   <w:abstractNum w:abstractNumId="32" w15:restartNumberingAfterBreak="0">
     <w:nsid w:val="60C0018E"/>
     <w:multiLevelType w:val="multilevel"/>
-    <w:tmpl w:val="61C8ABB0"/>
+    <w:tmpl w:val="C2083B6E"/>
     <w:lvl w:ilvl="0">
       <w:start w:val="5"/>
       <w:numFmt w:val="decimal"/>
@@ -45571,9 +46422,12 @@
         <w:ind w:left="720" w:hanging="720"/>
       </w:pPr>
       <w:rPr>
-        <w:rFonts w:hint="default"/>
+        <w:rFonts w:ascii="Arial" w:hAnsi="Arial" w:cs="Arial" w:hint="default"/>
         <w:b/>
         <w:bCs/>
+        <w:color w:val="auto"/>
+        <w:sz w:val="24"/>
+        <w:szCs w:val="24"/>
       </w:rPr>
     </w:lvl>
     <w:lvl w:ilvl="3">

</xml_diff>